<commit_message>
Izmenjene faze 1 i 4.
</commit_message>
<xml_diff>
--- a/faza 2/TIM_Najjaci_na_svijet_SSU+PR verzija_1.0/ssu datoteke/ssu_dodavanje_nove_aktivnosti.docx
+++ b/faza 2/TIM_Najjaci_na_svijet_SSU+PR verzija_1.0/ssu datoteke/ssu_dodavanje_nove_aktivnosti.docx
@@ -1,6 +1,6 @@
 
 <file path=word/document.xml><?xml version="1.0" encoding="utf-8"?>
-<w:document xmlns:wpc="http://schemas.microsoft.com/office/word/2010/wordprocessingCanvas" xmlns:cx="http://schemas.microsoft.com/office/drawing/2014/chartex" xmlns:cx1="http://schemas.microsoft.com/office/drawing/2015/9/8/chartex" xmlns:cx2="http://schemas.microsoft.com/office/drawing/2015/10/21/chartex" xmlns:cx3="http://schemas.microsoft.com/office/drawing/2016/5/9/chartex" xmlns:cx4="http://schemas.microsoft.com/office/drawing/2016/5/10/chartex" xmlns:cx5="http://schemas.microsoft.com/office/drawing/2016/5/11/chartex" xmlns:cx6="http://schemas.microsoft.com/office/drawing/2016/5/12/chartex" xmlns:cx7="http://schemas.microsoft.com/office/drawing/2016/5/13/chartex" xmlns:cx8="http://schemas.microsoft.com/office/drawing/2016/5/14/chartex" xmlns:mc="http://schemas.openxmlformats.org/markup-compatibility/2006" xmlns:aink="http://schemas.microsoft.com/office/drawing/2016/ink" xmlns:am3d="http://schemas.microsoft.com/office/drawing/2017/model3d" xmlns:o="urn:schemas-microsoft-com:office:office" xmlns:r="http://schemas.openxmlformats.org/officeDocument/2006/relationships" xmlns:m="http://schemas.openxmlformats.org/officeDocument/2006/math" xmlns:v="urn:schemas-microsoft-com:vml" xmlns:wp14="http://schemas.microsoft.com/office/word/2010/wordprocessingDrawing" xmlns:wp="http://schemas.openxmlformats.org/drawingml/2006/wordprocessingDrawing" xmlns:w10="urn:schemas-microsoft-com:office:word" xmlns:w="http://schemas.openxmlformats.org/wordprocessingml/2006/main" xmlns:w14="http://schemas.microsoft.com/office/word/2010/wordml" xmlns:w15="http://schemas.microsoft.com/office/word/2012/wordml" xmlns:w16cex="http://schemas.microsoft.com/office/word/2018/wordml/cex" xmlns:w16cid="http://schemas.microsoft.com/office/word/2016/wordml/cid" xmlns:w16="http://schemas.microsoft.com/office/word/2018/wordml" xmlns:w16sdtdh="http://schemas.microsoft.com/office/word/2020/wordml/sdtdatahash" xmlns:w16se="http://schemas.microsoft.com/office/word/2015/wordml/symex" xmlns:wpg="http://schemas.microsoft.com/office/word/2010/wordprocessingGroup" xmlns:wpi="http://schemas.microsoft.com/office/word/2010/wordprocessingInk" xmlns:wne="http://schemas.microsoft.com/office/word/2006/wordml" xmlns:wps="http://schemas.microsoft.com/office/word/2010/wordprocessingShape" mc:Ignorable="w14 w15 w16se w16cid w16 w16cex w16sdtdh wp14">
+<w:document xmlns:wpc="http://schemas.microsoft.com/office/word/2010/wordprocessingCanvas" xmlns:cx="http://schemas.microsoft.com/office/drawing/2014/chartex" xmlns:cx1="http://schemas.microsoft.com/office/drawing/2015/9/8/chartex" xmlns:cx2="http://schemas.microsoft.com/office/drawing/2015/10/21/chartex" xmlns:cx3="http://schemas.microsoft.com/office/drawing/2016/5/9/chartex" xmlns:cx4="http://schemas.microsoft.com/office/drawing/2016/5/10/chartex" xmlns:cx5="http://schemas.microsoft.com/office/drawing/2016/5/11/chartex" xmlns:cx6="http://schemas.microsoft.com/office/drawing/2016/5/12/chartex" xmlns:cx7="http://schemas.microsoft.com/office/drawing/2016/5/13/chartex" xmlns:cx8="http://schemas.microsoft.com/office/drawing/2016/5/14/chartex" xmlns:mc="http://schemas.openxmlformats.org/markup-compatibility/2006" xmlns:aink="http://schemas.microsoft.com/office/drawing/2016/ink" xmlns:am3d="http://schemas.microsoft.com/office/drawing/2017/model3d" xmlns:o="urn:schemas-microsoft-com:office:office" xmlns:oel="http://schemas.microsoft.com/office/2019/extlst" xmlns:r="http://schemas.openxmlformats.org/officeDocument/2006/relationships" xmlns:m="http://schemas.openxmlformats.org/officeDocument/2006/math" xmlns:v="urn:schemas-microsoft-com:vml" xmlns:wp14="http://schemas.microsoft.com/office/word/2010/wordprocessingDrawing" xmlns:wp="http://schemas.openxmlformats.org/drawingml/2006/wordprocessingDrawing" xmlns:w10="urn:schemas-microsoft-com:office:word" xmlns:w="http://schemas.openxmlformats.org/wordprocessingml/2006/main" xmlns:w14="http://schemas.microsoft.com/office/word/2010/wordml" xmlns:w15="http://schemas.microsoft.com/office/word/2012/wordml" xmlns:w16cex="http://schemas.microsoft.com/office/word/2018/wordml/cex" xmlns:w16cid="http://schemas.microsoft.com/office/word/2016/wordml/cid" xmlns:w16="http://schemas.microsoft.com/office/word/2018/wordml" xmlns:w16sdtdh="http://schemas.microsoft.com/office/word/2020/wordml/sdtdatahash" xmlns:w16se="http://schemas.microsoft.com/office/word/2015/wordml/symex" xmlns:wpg="http://schemas.microsoft.com/office/word/2010/wordprocessingGroup" xmlns:wpi="http://schemas.microsoft.com/office/word/2010/wordprocessingInk" xmlns:wne="http://schemas.microsoft.com/office/word/2006/wordml" xmlns:wps="http://schemas.microsoft.com/office/word/2010/wordprocessingShape" mc:Ignorable="w14 w15 w16se w16cid w16 w16cex w16sdtdh wp14">
   <w:background w:color="F2F2F2" w:themeColor="background1" w:themeShade="F2"/>
   <w:body>
     <w:p>
@@ -662,6 +662,13 @@
                 <w:lang w:val="sr-Latn-RS"/>
               </w:rPr>
             </w:pPr>
+            <w:r>
+              <w:rPr>
+                <w:rFonts w:ascii="Arial" w:hAnsi="Arial" w:cs="Arial"/>
+                <w:lang w:val="sr-Latn-RS"/>
+              </w:rPr>
+              <w:t>30.5.2022.</w:t>
+            </w:r>
           </w:p>
         </w:tc>
         <w:tc>
@@ -675,6 +682,13 @@
                 <w:lang w:val="sr-Latn-RS"/>
               </w:rPr>
             </w:pPr>
+            <w:r>
+              <w:rPr>
+                <w:rFonts w:ascii="Arial" w:hAnsi="Arial" w:cs="Arial"/>
+                <w:lang w:val="sr-Latn-RS"/>
+              </w:rPr>
+              <w:t>1.2</w:t>
+            </w:r>
           </w:p>
         </w:tc>
         <w:tc>
@@ -688,6 +702,13 @@
                 <w:lang w:val="sr-Latn-RS"/>
               </w:rPr>
             </w:pPr>
+            <w:r>
+              <w:rPr>
+                <w:rFonts w:ascii="Arial" w:hAnsi="Arial" w:cs="Arial"/>
+                <w:lang w:val="sr-Latn-RS"/>
+              </w:rPr>
+              <w:t>Izmenjen tok događaja.</w:t>
+            </w:r>
           </w:p>
         </w:tc>
         <w:tc>
@@ -701,6 +722,13 @@
                 <w:lang w:val="sr-Latn-RS"/>
               </w:rPr>
             </w:pPr>
+            <w:r>
+              <w:rPr>
+                <w:rFonts w:ascii="Arial" w:hAnsi="Arial" w:cs="Arial"/>
+                <w:lang w:val="sr-Latn-RS"/>
+              </w:rPr>
+              <w:t>Teodor Cvijović</w:t>
+            </w:r>
           </w:p>
         </w:tc>
       </w:tr>
@@ -791,12 +819,12 @@
     <w:sdt>
       <w:sdtPr>
         <w:rPr>
-          <w:rFonts w:asciiTheme="minorHAnsi" w:eastAsiaTheme="minorHAnsi" w:hAnsiTheme="minorHAnsi" w:cstheme="minorBidi"/>
+          <w:rFonts w:asciiTheme="minorHAnsi" w:eastAsiaTheme="minorHAnsi" w:hAnsiTheme="minorHAnsi" w:cs="Arial"/>
           <w:color w:val="auto"/>
           <w:sz w:val="22"/>
           <w:szCs w:val="22"/>
         </w:rPr>
-        <w:id w:val="-1184052323"/>
+        <w:id w:val="1493917117"/>
         <w:docPartObj>
           <w:docPartGallery w:val="Table of Contents"/>
           <w:docPartUnique/>
@@ -807,8 +835,6 @@
           <w:b/>
           <w:bCs/>
           <w:noProof/>
-          <w:sz w:val="24"/>
-          <w:szCs w:val="24"/>
         </w:rPr>
       </w:sdtEndPr>
       <w:sdtContent>
@@ -817,25 +843,11 @@
             <w:pStyle w:val="TOCHeading"/>
             <w:rPr>
               <w:rFonts w:cs="Arial"/>
-              <w:b/>
-              <w:bCs/>
-              <w:i/>
-              <w:iCs/>
-              <w:color w:val="1F3864" w:themeColor="accent1" w:themeShade="80"/>
-              <w:sz w:val="36"/>
-              <w:szCs w:val="36"/>
             </w:rPr>
           </w:pPr>
           <w:r>
             <w:rPr>
               <w:rFonts w:cs="Arial"/>
-              <w:b/>
-              <w:bCs/>
-              <w:i/>
-              <w:iCs/>
-              <w:color w:val="1F3864" w:themeColor="accent1" w:themeShade="80"/>
-              <w:sz w:val="36"/>
-              <w:szCs w:val="36"/>
             </w:rPr>
             <w:t>Sadržaj</w:t>
           </w:r>
@@ -850,43 +862,33 @@
             <w:rPr>
               <w:rFonts w:ascii="Arial" w:eastAsiaTheme="minorEastAsia" w:hAnsi="Arial" w:cs="Arial"/>
               <w:noProof/>
-              <w:sz w:val="24"/>
-              <w:szCs w:val="24"/>
               <w:lang w:val="sr-Latn-RS" w:eastAsia="sr-Latn-RS"/>
             </w:rPr>
           </w:pPr>
           <w:r>
             <w:rPr>
               <w:rFonts w:ascii="Arial" w:hAnsi="Arial" w:cs="Arial"/>
-              <w:sz w:val="24"/>
-              <w:szCs w:val="24"/>
             </w:rPr>
             <w:fldChar w:fldCharType="begin"/>
           </w:r>
           <w:r>
             <w:rPr>
               <w:rFonts w:ascii="Arial" w:hAnsi="Arial" w:cs="Arial"/>
-              <w:sz w:val="24"/>
-              <w:szCs w:val="24"/>
             </w:rPr>
-            <w:instrText xml:space="preserve"> TOC \o "1-4" \h \z \u </w:instrText>
+            <w:instrText xml:space="preserve"> TOC \o "1-3" \h \z \u </w:instrText>
           </w:r>
           <w:r>
             <w:rPr>
               <w:rFonts w:ascii="Arial" w:hAnsi="Arial" w:cs="Arial"/>
-              <w:sz w:val="24"/>
-              <w:szCs w:val="24"/>
             </w:rPr>
             <w:fldChar w:fldCharType="separate"/>
           </w:r>
-          <w:hyperlink w:anchor="_Toc100653613" w:history="1">
+          <w:hyperlink w:anchor="_Toc104505008" w:history="1">
             <w:r>
               <w:rPr>
                 <w:rStyle w:val="Hyperlink"/>
                 <w:rFonts w:ascii="Arial" w:hAnsi="Arial" w:cs="Arial"/>
                 <w:noProof/>
-                <w:sz w:val="24"/>
-                <w:szCs w:val="24"/>
                 <w:lang w:val="sr-Latn-RS"/>
               </w:rPr>
               <w:t>1</w:t>
@@ -895,8 +897,6 @@
               <w:rPr>
                 <w:rFonts w:ascii="Arial" w:eastAsiaTheme="minorEastAsia" w:hAnsi="Arial" w:cs="Arial"/>
                 <w:noProof/>
-                <w:sz w:val="24"/>
-                <w:szCs w:val="24"/>
                 <w:lang w:val="sr-Latn-RS" w:eastAsia="sr-Latn-RS"/>
               </w:rPr>
               <w:tab/>
@@ -906,8 +906,6 @@
                 <w:rStyle w:val="Hyperlink"/>
                 <w:rFonts w:ascii="Arial" w:hAnsi="Arial" w:cs="Arial"/>
                 <w:noProof/>
-                <w:sz w:val="24"/>
-                <w:szCs w:val="24"/>
                 <w:lang w:val="sr-Latn-RS"/>
               </w:rPr>
               <w:t>Uvod</w:t>
@@ -917,8 +915,6 @@
                 <w:rFonts w:ascii="Arial" w:hAnsi="Arial" w:cs="Arial"/>
                 <w:noProof/>
                 <w:webHidden/>
-                <w:sz w:val="24"/>
-                <w:szCs w:val="24"/>
               </w:rPr>
               <w:tab/>
             </w:r>
@@ -927,8 +923,6 @@
                 <w:rFonts w:ascii="Arial" w:hAnsi="Arial" w:cs="Arial"/>
                 <w:noProof/>
                 <w:webHidden/>
-                <w:sz w:val="24"/>
-                <w:szCs w:val="24"/>
               </w:rPr>
               <w:fldChar w:fldCharType="begin"/>
             </w:r>
@@ -937,27 +931,21 @@
                 <w:rFonts w:ascii="Arial" w:hAnsi="Arial" w:cs="Arial"/>
                 <w:noProof/>
                 <w:webHidden/>
-                <w:sz w:val="24"/>
-                <w:szCs w:val="24"/>
-              </w:rPr>
-              <w:instrText xml:space="preserve"> PAGEREF _Toc100653613 \h </w:instrText>
-            </w:r>
-            <w:r>
-              <w:rPr>
-                <w:rFonts w:ascii="Arial" w:hAnsi="Arial" w:cs="Arial"/>
-                <w:noProof/>
-                <w:webHidden/>
-                <w:sz w:val="24"/>
-                <w:szCs w:val="24"/>
-              </w:rPr>
-            </w:r>
-            <w:r>
-              <w:rPr>
-                <w:rFonts w:ascii="Arial" w:hAnsi="Arial" w:cs="Arial"/>
-                <w:noProof/>
-                <w:webHidden/>
-                <w:sz w:val="24"/>
-                <w:szCs w:val="24"/>
+              </w:rPr>
+              <w:instrText xml:space="preserve"> PAGEREF _Toc104505008 \h </w:instrText>
+            </w:r>
+            <w:r>
+              <w:rPr>
+                <w:rFonts w:ascii="Arial" w:hAnsi="Arial" w:cs="Arial"/>
+                <w:noProof/>
+                <w:webHidden/>
+              </w:rPr>
+            </w:r>
+            <w:r>
+              <w:rPr>
+                <w:rFonts w:ascii="Arial" w:hAnsi="Arial" w:cs="Arial"/>
+                <w:noProof/>
+                <w:webHidden/>
               </w:rPr>
               <w:fldChar w:fldCharType="separate"/>
             </w:r>
@@ -966,8 +954,6 @@
                 <w:rFonts w:ascii="Arial" w:hAnsi="Arial" w:cs="Arial"/>
                 <w:noProof/>
                 <w:webHidden/>
-                <w:sz w:val="24"/>
-                <w:szCs w:val="24"/>
               </w:rPr>
               <w:t>1</w:t>
             </w:r>
@@ -976,8 +962,6 @@
                 <w:rFonts w:ascii="Arial" w:hAnsi="Arial" w:cs="Arial"/>
                 <w:noProof/>
                 <w:webHidden/>
-                <w:sz w:val="24"/>
-                <w:szCs w:val="24"/>
               </w:rPr>
               <w:fldChar w:fldCharType="end"/>
             </w:r>
@@ -993,19 +977,15 @@
             <w:rPr>
               <w:rFonts w:ascii="Arial" w:eastAsiaTheme="minorEastAsia" w:hAnsi="Arial" w:cs="Arial"/>
               <w:noProof/>
-              <w:sz w:val="24"/>
-              <w:szCs w:val="24"/>
               <w:lang w:val="sr-Latn-RS" w:eastAsia="sr-Latn-RS"/>
             </w:rPr>
           </w:pPr>
-          <w:hyperlink w:anchor="_Toc100653614" w:history="1">
+          <w:hyperlink w:anchor="_Toc104505009" w:history="1">
             <w:r>
               <w:rPr>
                 <w:rStyle w:val="Hyperlink"/>
                 <w:rFonts w:ascii="Arial" w:hAnsi="Arial" w:cs="Arial"/>
                 <w:noProof/>
-                <w:sz w:val="24"/>
-                <w:szCs w:val="24"/>
                 <w:lang w:val="sr-Latn-RS"/>
               </w:rPr>
               <w:t>1.1</w:t>
@@ -1014,8 +994,6 @@
               <w:rPr>
                 <w:rFonts w:ascii="Arial" w:eastAsiaTheme="minorEastAsia" w:hAnsi="Arial" w:cs="Arial"/>
                 <w:noProof/>
-                <w:sz w:val="24"/>
-                <w:szCs w:val="24"/>
                 <w:lang w:val="sr-Latn-RS" w:eastAsia="sr-Latn-RS"/>
               </w:rPr>
               <w:tab/>
@@ -1025,8 +1003,6 @@
                 <w:rStyle w:val="Hyperlink"/>
                 <w:rFonts w:ascii="Arial" w:hAnsi="Arial" w:cs="Arial"/>
                 <w:noProof/>
-                <w:sz w:val="24"/>
-                <w:szCs w:val="24"/>
                 <w:lang w:val="sr-Latn-RS"/>
               </w:rPr>
               <w:t>Rezime</w:t>
@@ -1036,8 +1012,6 @@
                 <w:rFonts w:ascii="Arial" w:hAnsi="Arial" w:cs="Arial"/>
                 <w:noProof/>
                 <w:webHidden/>
-                <w:sz w:val="24"/>
-                <w:szCs w:val="24"/>
               </w:rPr>
               <w:tab/>
             </w:r>
@@ -1046,8 +1020,6 @@
                 <w:rFonts w:ascii="Arial" w:hAnsi="Arial" w:cs="Arial"/>
                 <w:noProof/>
                 <w:webHidden/>
-                <w:sz w:val="24"/>
-                <w:szCs w:val="24"/>
               </w:rPr>
               <w:fldChar w:fldCharType="begin"/>
             </w:r>
@@ -1056,27 +1028,21 @@
                 <w:rFonts w:ascii="Arial" w:hAnsi="Arial" w:cs="Arial"/>
                 <w:noProof/>
                 <w:webHidden/>
-                <w:sz w:val="24"/>
-                <w:szCs w:val="24"/>
-              </w:rPr>
-              <w:instrText xml:space="preserve"> PAGEREF _Toc100653614 \h </w:instrText>
-            </w:r>
-            <w:r>
-              <w:rPr>
-                <w:rFonts w:ascii="Arial" w:hAnsi="Arial" w:cs="Arial"/>
-                <w:noProof/>
-                <w:webHidden/>
-                <w:sz w:val="24"/>
-                <w:szCs w:val="24"/>
-              </w:rPr>
-            </w:r>
-            <w:r>
-              <w:rPr>
-                <w:rFonts w:ascii="Arial" w:hAnsi="Arial" w:cs="Arial"/>
-                <w:noProof/>
-                <w:webHidden/>
-                <w:sz w:val="24"/>
-                <w:szCs w:val="24"/>
+              </w:rPr>
+              <w:instrText xml:space="preserve"> PAGEREF _Toc104505009 \h </w:instrText>
+            </w:r>
+            <w:r>
+              <w:rPr>
+                <w:rFonts w:ascii="Arial" w:hAnsi="Arial" w:cs="Arial"/>
+                <w:noProof/>
+                <w:webHidden/>
+              </w:rPr>
+            </w:r>
+            <w:r>
+              <w:rPr>
+                <w:rFonts w:ascii="Arial" w:hAnsi="Arial" w:cs="Arial"/>
+                <w:noProof/>
+                <w:webHidden/>
               </w:rPr>
               <w:fldChar w:fldCharType="separate"/>
             </w:r>
@@ -1085,8 +1051,6 @@
                 <w:rFonts w:ascii="Arial" w:hAnsi="Arial" w:cs="Arial"/>
                 <w:noProof/>
                 <w:webHidden/>
-                <w:sz w:val="24"/>
-                <w:szCs w:val="24"/>
               </w:rPr>
               <w:t>1</w:t>
             </w:r>
@@ -1095,8 +1059,6 @@
                 <w:rFonts w:ascii="Arial" w:hAnsi="Arial" w:cs="Arial"/>
                 <w:noProof/>
                 <w:webHidden/>
-                <w:sz w:val="24"/>
-                <w:szCs w:val="24"/>
               </w:rPr>
               <w:fldChar w:fldCharType="end"/>
             </w:r>
@@ -1112,19 +1074,15 @@
             <w:rPr>
               <w:rFonts w:ascii="Arial" w:eastAsiaTheme="minorEastAsia" w:hAnsi="Arial" w:cs="Arial"/>
               <w:noProof/>
-              <w:sz w:val="24"/>
-              <w:szCs w:val="24"/>
               <w:lang w:val="sr-Latn-RS" w:eastAsia="sr-Latn-RS"/>
             </w:rPr>
           </w:pPr>
-          <w:hyperlink w:anchor="_Toc100653615" w:history="1">
+          <w:hyperlink w:anchor="_Toc104505010" w:history="1">
             <w:r>
               <w:rPr>
                 <w:rStyle w:val="Hyperlink"/>
                 <w:rFonts w:ascii="Arial" w:hAnsi="Arial" w:cs="Arial"/>
                 <w:noProof/>
-                <w:sz w:val="24"/>
-                <w:szCs w:val="24"/>
                 <w:lang w:val="sr-Latn-RS"/>
               </w:rPr>
               <w:t>1.2</w:t>
@@ -1133,8 +1091,6 @@
               <w:rPr>
                 <w:rFonts w:ascii="Arial" w:eastAsiaTheme="minorEastAsia" w:hAnsi="Arial" w:cs="Arial"/>
                 <w:noProof/>
-                <w:sz w:val="24"/>
-                <w:szCs w:val="24"/>
                 <w:lang w:val="sr-Latn-RS" w:eastAsia="sr-Latn-RS"/>
               </w:rPr>
               <w:tab/>
@@ -1144,8 +1100,6 @@
                 <w:rStyle w:val="Hyperlink"/>
                 <w:rFonts w:ascii="Arial" w:hAnsi="Arial" w:cs="Arial"/>
                 <w:noProof/>
-                <w:sz w:val="24"/>
-                <w:szCs w:val="24"/>
                 <w:lang w:val="sr-Latn-RS"/>
               </w:rPr>
               <w:t>Namena dokumenta</w:t>
@@ -1155,8 +1109,6 @@
                 <w:rFonts w:ascii="Arial" w:hAnsi="Arial" w:cs="Arial"/>
                 <w:noProof/>
                 <w:webHidden/>
-                <w:sz w:val="24"/>
-                <w:szCs w:val="24"/>
               </w:rPr>
               <w:tab/>
             </w:r>
@@ -1165,8 +1117,6 @@
                 <w:rFonts w:ascii="Arial" w:hAnsi="Arial" w:cs="Arial"/>
                 <w:noProof/>
                 <w:webHidden/>
-                <w:sz w:val="24"/>
-                <w:szCs w:val="24"/>
               </w:rPr>
               <w:fldChar w:fldCharType="begin"/>
             </w:r>
@@ -1175,27 +1125,21 @@
                 <w:rFonts w:ascii="Arial" w:hAnsi="Arial" w:cs="Arial"/>
                 <w:noProof/>
                 <w:webHidden/>
-                <w:sz w:val="24"/>
-                <w:szCs w:val="24"/>
-              </w:rPr>
-              <w:instrText xml:space="preserve"> PAGEREF _Toc100653615 \h </w:instrText>
-            </w:r>
-            <w:r>
-              <w:rPr>
-                <w:rFonts w:ascii="Arial" w:hAnsi="Arial" w:cs="Arial"/>
-                <w:noProof/>
-                <w:webHidden/>
-                <w:sz w:val="24"/>
-                <w:szCs w:val="24"/>
-              </w:rPr>
-            </w:r>
-            <w:r>
-              <w:rPr>
-                <w:rFonts w:ascii="Arial" w:hAnsi="Arial" w:cs="Arial"/>
-                <w:noProof/>
-                <w:webHidden/>
-                <w:sz w:val="24"/>
-                <w:szCs w:val="24"/>
+              </w:rPr>
+              <w:instrText xml:space="preserve"> PAGEREF _Toc104505010 \h </w:instrText>
+            </w:r>
+            <w:r>
+              <w:rPr>
+                <w:rFonts w:ascii="Arial" w:hAnsi="Arial" w:cs="Arial"/>
+                <w:noProof/>
+                <w:webHidden/>
+              </w:rPr>
+            </w:r>
+            <w:r>
+              <w:rPr>
+                <w:rFonts w:ascii="Arial" w:hAnsi="Arial" w:cs="Arial"/>
+                <w:noProof/>
+                <w:webHidden/>
               </w:rPr>
               <w:fldChar w:fldCharType="separate"/>
             </w:r>
@@ -1204,8 +1148,6 @@
                 <w:rFonts w:ascii="Arial" w:hAnsi="Arial" w:cs="Arial"/>
                 <w:noProof/>
                 <w:webHidden/>
-                <w:sz w:val="24"/>
-                <w:szCs w:val="24"/>
               </w:rPr>
               <w:t>1</w:t>
             </w:r>
@@ -1214,8 +1156,6 @@
                 <w:rFonts w:ascii="Arial" w:hAnsi="Arial" w:cs="Arial"/>
                 <w:noProof/>
                 <w:webHidden/>
-                <w:sz w:val="24"/>
-                <w:szCs w:val="24"/>
               </w:rPr>
               <w:fldChar w:fldCharType="end"/>
             </w:r>
@@ -1231,19 +1171,15 @@
             <w:rPr>
               <w:rFonts w:ascii="Arial" w:eastAsiaTheme="minorEastAsia" w:hAnsi="Arial" w:cs="Arial"/>
               <w:noProof/>
-              <w:sz w:val="24"/>
-              <w:szCs w:val="24"/>
               <w:lang w:val="sr-Latn-RS" w:eastAsia="sr-Latn-RS"/>
             </w:rPr>
           </w:pPr>
-          <w:hyperlink w:anchor="_Toc100653616" w:history="1">
+          <w:hyperlink w:anchor="_Toc104505011" w:history="1">
             <w:r>
               <w:rPr>
                 <w:rStyle w:val="Hyperlink"/>
                 <w:rFonts w:ascii="Arial" w:hAnsi="Arial" w:cs="Arial"/>
                 <w:noProof/>
-                <w:sz w:val="24"/>
-                <w:szCs w:val="24"/>
                 <w:lang w:val="sr-Latn-RS"/>
               </w:rPr>
               <w:t>1.3</w:t>
@@ -1252,8 +1188,6 @@
               <w:rPr>
                 <w:rFonts w:ascii="Arial" w:eastAsiaTheme="minorEastAsia" w:hAnsi="Arial" w:cs="Arial"/>
                 <w:noProof/>
-                <w:sz w:val="24"/>
-                <w:szCs w:val="24"/>
                 <w:lang w:val="sr-Latn-RS" w:eastAsia="sr-Latn-RS"/>
               </w:rPr>
               <w:tab/>
@@ -1263,8 +1197,6 @@
                 <w:rStyle w:val="Hyperlink"/>
                 <w:rFonts w:ascii="Arial" w:hAnsi="Arial" w:cs="Arial"/>
                 <w:noProof/>
-                <w:sz w:val="24"/>
-                <w:szCs w:val="24"/>
                 <w:lang w:val="sr-Latn-RS"/>
               </w:rPr>
               <w:t>Reference</w:t>
@@ -1274,8 +1206,6 @@
                 <w:rFonts w:ascii="Arial" w:hAnsi="Arial" w:cs="Arial"/>
                 <w:noProof/>
                 <w:webHidden/>
-                <w:sz w:val="24"/>
-                <w:szCs w:val="24"/>
               </w:rPr>
               <w:tab/>
             </w:r>
@@ -1284,8 +1214,6 @@
                 <w:rFonts w:ascii="Arial" w:hAnsi="Arial" w:cs="Arial"/>
                 <w:noProof/>
                 <w:webHidden/>
-                <w:sz w:val="24"/>
-                <w:szCs w:val="24"/>
               </w:rPr>
               <w:fldChar w:fldCharType="begin"/>
             </w:r>
@@ -1294,27 +1222,21 @@
                 <w:rFonts w:ascii="Arial" w:hAnsi="Arial" w:cs="Arial"/>
                 <w:noProof/>
                 <w:webHidden/>
-                <w:sz w:val="24"/>
-                <w:szCs w:val="24"/>
-              </w:rPr>
-              <w:instrText xml:space="preserve"> PAGEREF _Toc100653616 \h </w:instrText>
-            </w:r>
-            <w:r>
-              <w:rPr>
-                <w:rFonts w:ascii="Arial" w:hAnsi="Arial" w:cs="Arial"/>
-                <w:noProof/>
-                <w:webHidden/>
-                <w:sz w:val="24"/>
-                <w:szCs w:val="24"/>
-              </w:rPr>
-            </w:r>
-            <w:r>
-              <w:rPr>
-                <w:rFonts w:ascii="Arial" w:hAnsi="Arial" w:cs="Arial"/>
-                <w:noProof/>
-                <w:webHidden/>
-                <w:sz w:val="24"/>
-                <w:szCs w:val="24"/>
+              </w:rPr>
+              <w:instrText xml:space="preserve"> PAGEREF _Toc104505011 \h </w:instrText>
+            </w:r>
+            <w:r>
+              <w:rPr>
+                <w:rFonts w:ascii="Arial" w:hAnsi="Arial" w:cs="Arial"/>
+                <w:noProof/>
+                <w:webHidden/>
+              </w:rPr>
+            </w:r>
+            <w:r>
+              <w:rPr>
+                <w:rFonts w:ascii="Arial" w:hAnsi="Arial" w:cs="Arial"/>
+                <w:noProof/>
+                <w:webHidden/>
               </w:rPr>
               <w:fldChar w:fldCharType="separate"/>
             </w:r>
@@ -1323,8 +1245,6 @@
                 <w:rFonts w:ascii="Arial" w:hAnsi="Arial" w:cs="Arial"/>
                 <w:noProof/>
                 <w:webHidden/>
-                <w:sz w:val="24"/>
-                <w:szCs w:val="24"/>
               </w:rPr>
               <w:t>1</w:t>
             </w:r>
@@ -1333,8 +1253,6 @@
                 <w:rFonts w:ascii="Arial" w:hAnsi="Arial" w:cs="Arial"/>
                 <w:noProof/>
                 <w:webHidden/>
-                <w:sz w:val="24"/>
-                <w:szCs w:val="24"/>
               </w:rPr>
               <w:fldChar w:fldCharType="end"/>
             </w:r>
@@ -1350,19 +1268,15 @@
             <w:rPr>
               <w:rFonts w:ascii="Arial" w:eastAsiaTheme="minorEastAsia" w:hAnsi="Arial" w:cs="Arial"/>
               <w:noProof/>
-              <w:sz w:val="24"/>
-              <w:szCs w:val="24"/>
               <w:lang w:val="sr-Latn-RS" w:eastAsia="sr-Latn-RS"/>
             </w:rPr>
           </w:pPr>
-          <w:hyperlink w:anchor="_Toc100653617" w:history="1">
+          <w:hyperlink w:anchor="_Toc104505012" w:history="1">
             <w:r>
               <w:rPr>
                 <w:rStyle w:val="Hyperlink"/>
                 <w:rFonts w:ascii="Arial" w:hAnsi="Arial" w:cs="Arial"/>
                 <w:noProof/>
-                <w:sz w:val="24"/>
-                <w:szCs w:val="24"/>
                 <w:lang w:val="sr-Latn-RS"/>
               </w:rPr>
               <w:t>1.4</w:t>
@@ -1371,8 +1285,6 @@
               <w:rPr>
                 <w:rFonts w:ascii="Arial" w:eastAsiaTheme="minorEastAsia" w:hAnsi="Arial" w:cs="Arial"/>
                 <w:noProof/>
-                <w:sz w:val="24"/>
-                <w:szCs w:val="24"/>
                 <w:lang w:val="sr-Latn-RS" w:eastAsia="sr-Latn-RS"/>
               </w:rPr>
               <w:tab/>
@@ -1382,8 +1294,6 @@
                 <w:rStyle w:val="Hyperlink"/>
                 <w:rFonts w:ascii="Arial" w:hAnsi="Arial" w:cs="Arial"/>
                 <w:noProof/>
-                <w:sz w:val="24"/>
-                <w:szCs w:val="24"/>
                 <w:lang w:val="sr-Latn-RS"/>
               </w:rPr>
               <w:t>Otvorena pitanja</w:t>
@@ -1393,8 +1303,6 @@
                 <w:rFonts w:ascii="Arial" w:hAnsi="Arial" w:cs="Arial"/>
                 <w:noProof/>
                 <w:webHidden/>
-                <w:sz w:val="24"/>
-                <w:szCs w:val="24"/>
               </w:rPr>
               <w:tab/>
             </w:r>
@@ -1403,8 +1311,6 @@
                 <w:rFonts w:ascii="Arial" w:hAnsi="Arial" w:cs="Arial"/>
                 <w:noProof/>
                 <w:webHidden/>
-                <w:sz w:val="24"/>
-                <w:szCs w:val="24"/>
               </w:rPr>
               <w:fldChar w:fldCharType="begin"/>
             </w:r>
@@ -1413,27 +1319,21 @@
                 <w:rFonts w:ascii="Arial" w:hAnsi="Arial" w:cs="Arial"/>
                 <w:noProof/>
                 <w:webHidden/>
-                <w:sz w:val="24"/>
-                <w:szCs w:val="24"/>
-              </w:rPr>
-              <w:instrText xml:space="preserve"> PAGEREF _Toc100653617 \h </w:instrText>
-            </w:r>
-            <w:r>
-              <w:rPr>
-                <w:rFonts w:ascii="Arial" w:hAnsi="Arial" w:cs="Arial"/>
-                <w:noProof/>
-                <w:webHidden/>
-                <w:sz w:val="24"/>
-                <w:szCs w:val="24"/>
-              </w:rPr>
-            </w:r>
-            <w:r>
-              <w:rPr>
-                <w:rFonts w:ascii="Arial" w:hAnsi="Arial" w:cs="Arial"/>
-                <w:noProof/>
-                <w:webHidden/>
-                <w:sz w:val="24"/>
-                <w:szCs w:val="24"/>
+              </w:rPr>
+              <w:instrText xml:space="preserve"> PAGEREF _Toc104505012 \h </w:instrText>
+            </w:r>
+            <w:r>
+              <w:rPr>
+                <w:rFonts w:ascii="Arial" w:hAnsi="Arial" w:cs="Arial"/>
+                <w:noProof/>
+                <w:webHidden/>
+              </w:rPr>
+            </w:r>
+            <w:r>
+              <w:rPr>
+                <w:rFonts w:ascii="Arial" w:hAnsi="Arial" w:cs="Arial"/>
+                <w:noProof/>
+                <w:webHidden/>
               </w:rPr>
               <w:fldChar w:fldCharType="separate"/>
             </w:r>
@@ -1442,8 +1342,6 @@
                 <w:rFonts w:ascii="Arial" w:hAnsi="Arial" w:cs="Arial"/>
                 <w:noProof/>
                 <w:webHidden/>
-                <w:sz w:val="24"/>
-                <w:szCs w:val="24"/>
               </w:rPr>
               <w:t>1</w:t>
             </w:r>
@@ -1452,8 +1350,6 @@
                 <w:rFonts w:ascii="Arial" w:hAnsi="Arial" w:cs="Arial"/>
                 <w:noProof/>
                 <w:webHidden/>
-                <w:sz w:val="24"/>
-                <w:szCs w:val="24"/>
               </w:rPr>
               <w:fldChar w:fldCharType="end"/>
             </w:r>
@@ -1469,19 +1365,15 @@
             <w:rPr>
               <w:rFonts w:ascii="Arial" w:eastAsiaTheme="minorEastAsia" w:hAnsi="Arial" w:cs="Arial"/>
               <w:noProof/>
-              <w:sz w:val="24"/>
-              <w:szCs w:val="24"/>
               <w:lang w:val="sr-Latn-RS" w:eastAsia="sr-Latn-RS"/>
             </w:rPr>
           </w:pPr>
-          <w:hyperlink w:anchor="_Toc100653618" w:history="1">
+          <w:hyperlink w:anchor="_Toc104505013" w:history="1">
             <w:r>
               <w:rPr>
                 <w:rStyle w:val="Hyperlink"/>
                 <w:rFonts w:ascii="Arial" w:hAnsi="Arial" w:cs="Arial"/>
                 <w:noProof/>
-                <w:sz w:val="24"/>
-                <w:szCs w:val="24"/>
                 <w:lang w:val="sr-Latn-RS"/>
               </w:rPr>
               <w:t>2</w:t>
@@ -1490,8 +1382,6 @@
               <w:rPr>
                 <w:rFonts w:ascii="Arial" w:eastAsiaTheme="minorEastAsia" w:hAnsi="Arial" w:cs="Arial"/>
                 <w:noProof/>
-                <w:sz w:val="24"/>
-                <w:szCs w:val="24"/>
                 <w:lang w:val="sr-Latn-RS" w:eastAsia="sr-Latn-RS"/>
               </w:rPr>
               <w:tab/>
@@ -1501,8 +1391,6 @@
                 <w:rStyle w:val="Hyperlink"/>
                 <w:rFonts w:ascii="Arial" w:hAnsi="Arial" w:cs="Arial"/>
                 <w:noProof/>
-                <w:sz w:val="24"/>
-                <w:szCs w:val="24"/>
                 <w:lang w:val="sr-Latn-RS"/>
               </w:rPr>
               <w:t>Scenario dodavanja nove aktivnosti</w:t>
@@ -1512,8 +1400,6 @@
                 <w:rFonts w:ascii="Arial" w:hAnsi="Arial" w:cs="Arial"/>
                 <w:noProof/>
                 <w:webHidden/>
-                <w:sz w:val="24"/>
-                <w:szCs w:val="24"/>
               </w:rPr>
               <w:tab/>
             </w:r>
@@ -1522,8 +1408,6 @@
                 <w:rFonts w:ascii="Arial" w:hAnsi="Arial" w:cs="Arial"/>
                 <w:noProof/>
                 <w:webHidden/>
-                <w:sz w:val="24"/>
-                <w:szCs w:val="24"/>
               </w:rPr>
               <w:fldChar w:fldCharType="begin"/>
             </w:r>
@@ -1532,27 +1416,21 @@
                 <w:rFonts w:ascii="Arial" w:hAnsi="Arial" w:cs="Arial"/>
                 <w:noProof/>
                 <w:webHidden/>
-                <w:sz w:val="24"/>
-                <w:szCs w:val="24"/>
-              </w:rPr>
-              <w:instrText xml:space="preserve"> PAGEREF _Toc100653618 \h </w:instrText>
-            </w:r>
-            <w:r>
-              <w:rPr>
-                <w:rFonts w:ascii="Arial" w:hAnsi="Arial" w:cs="Arial"/>
-                <w:noProof/>
-                <w:webHidden/>
-                <w:sz w:val="24"/>
-                <w:szCs w:val="24"/>
-              </w:rPr>
-            </w:r>
-            <w:r>
-              <w:rPr>
-                <w:rFonts w:ascii="Arial" w:hAnsi="Arial" w:cs="Arial"/>
-                <w:noProof/>
-                <w:webHidden/>
-                <w:sz w:val="24"/>
-                <w:szCs w:val="24"/>
+              </w:rPr>
+              <w:instrText xml:space="preserve"> PAGEREF _Toc104505013 \h </w:instrText>
+            </w:r>
+            <w:r>
+              <w:rPr>
+                <w:rFonts w:ascii="Arial" w:hAnsi="Arial" w:cs="Arial"/>
+                <w:noProof/>
+                <w:webHidden/>
+              </w:rPr>
+            </w:r>
+            <w:r>
+              <w:rPr>
+                <w:rFonts w:ascii="Arial" w:hAnsi="Arial" w:cs="Arial"/>
+                <w:noProof/>
+                <w:webHidden/>
               </w:rPr>
               <w:fldChar w:fldCharType="separate"/>
             </w:r>
@@ -1561,8 +1439,6 @@
                 <w:rFonts w:ascii="Arial" w:hAnsi="Arial" w:cs="Arial"/>
                 <w:noProof/>
                 <w:webHidden/>
-                <w:sz w:val="24"/>
-                <w:szCs w:val="24"/>
               </w:rPr>
               <w:t>1</w:t>
             </w:r>
@@ -1571,8 +1447,6 @@
                 <w:rFonts w:ascii="Arial" w:hAnsi="Arial" w:cs="Arial"/>
                 <w:noProof/>
                 <w:webHidden/>
-                <w:sz w:val="24"/>
-                <w:szCs w:val="24"/>
               </w:rPr>
               <w:fldChar w:fldCharType="end"/>
             </w:r>
@@ -1588,19 +1462,15 @@
             <w:rPr>
               <w:rFonts w:ascii="Arial" w:eastAsiaTheme="minorEastAsia" w:hAnsi="Arial" w:cs="Arial"/>
               <w:noProof/>
-              <w:sz w:val="24"/>
-              <w:szCs w:val="24"/>
               <w:lang w:val="sr-Latn-RS" w:eastAsia="sr-Latn-RS"/>
             </w:rPr>
           </w:pPr>
-          <w:hyperlink w:anchor="_Toc100653619" w:history="1">
+          <w:hyperlink w:anchor="_Toc104505014" w:history="1">
             <w:r>
               <w:rPr>
                 <w:rStyle w:val="Hyperlink"/>
                 <w:rFonts w:ascii="Arial" w:hAnsi="Arial" w:cs="Arial"/>
                 <w:noProof/>
-                <w:sz w:val="24"/>
-                <w:szCs w:val="24"/>
                 <w:lang w:val="sr-Latn-RS"/>
               </w:rPr>
               <w:t>2.1</w:t>
@@ -1609,8 +1479,6 @@
               <w:rPr>
                 <w:rFonts w:ascii="Arial" w:eastAsiaTheme="minorEastAsia" w:hAnsi="Arial" w:cs="Arial"/>
                 <w:noProof/>
-                <w:sz w:val="24"/>
-                <w:szCs w:val="24"/>
                 <w:lang w:val="sr-Latn-RS" w:eastAsia="sr-Latn-RS"/>
               </w:rPr>
               <w:tab/>
@@ -1620,8 +1488,6 @@
                 <w:rStyle w:val="Hyperlink"/>
                 <w:rFonts w:ascii="Arial" w:hAnsi="Arial" w:cs="Arial"/>
                 <w:noProof/>
-                <w:sz w:val="24"/>
-                <w:szCs w:val="24"/>
                 <w:lang w:val="sr-Latn-RS"/>
               </w:rPr>
               <w:t>Opis</w:t>
@@ -1631,8 +1497,6 @@
                 <w:rFonts w:ascii="Arial" w:hAnsi="Arial" w:cs="Arial"/>
                 <w:noProof/>
                 <w:webHidden/>
-                <w:sz w:val="24"/>
-                <w:szCs w:val="24"/>
               </w:rPr>
               <w:tab/>
             </w:r>
@@ -1641,8 +1505,6 @@
                 <w:rFonts w:ascii="Arial" w:hAnsi="Arial" w:cs="Arial"/>
                 <w:noProof/>
                 <w:webHidden/>
-                <w:sz w:val="24"/>
-                <w:szCs w:val="24"/>
               </w:rPr>
               <w:fldChar w:fldCharType="begin"/>
             </w:r>
@@ -1651,27 +1513,21 @@
                 <w:rFonts w:ascii="Arial" w:hAnsi="Arial" w:cs="Arial"/>
                 <w:noProof/>
                 <w:webHidden/>
-                <w:sz w:val="24"/>
-                <w:szCs w:val="24"/>
-              </w:rPr>
-              <w:instrText xml:space="preserve"> PAGEREF _Toc100653619 \h </w:instrText>
-            </w:r>
-            <w:r>
-              <w:rPr>
-                <w:rFonts w:ascii="Arial" w:hAnsi="Arial" w:cs="Arial"/>
-                <w:noProof/>
-                <w:webHidden/>
-                <w:sz w:val="24"/>
-                <w:szCs w:val="24"/>
-              </w:rPr>
-            </w:r>
-            <w:r>
-              <w:rPr>
-                <w:rFonts w:ascii="Arial" w:hAnsi="Arial" w:cs="Arial"/>
-                <w:noProof/>
-                <w:webHidden/>
-                <w:sz w:val="24"/>
-                <w:szCs w:val="24"/>
+              </w:rPr>
+              <w:instrText xml:space="preserve"> PAGEREF _Toc104505014 \h </w:instrText>
+            </w:r>
+            <w:r>
+              <w:rPr>
+                <w:rFonts w:ascii="Arial" w:hAnsi="Arial" w:cs="Arial"/>
+                <w:noProof/>
+                <w:webHidden/>
+              </w:rPr>
+            </w:r>
+            <w:r>
+              <w:rPr>
+                <w:rFonts w:ascii="Arial" w:hAnsi="Arial" w:cs="Arial"/>
+                <w:noProof/>
+                <w:webHidden/>
               </w:rPr>
               <w:fldChar w:fldCharType="separate"/>
             </w:r>
@@ -1680,8 +1536,6 @@
                 <w:rFonts w:ascii="Arial" w:hAnsi="Arial" w:cs="Arial"/>
                 <w:noProof/>
                 <w:webHidden/>
-                <w:sz w:val="24"/>
-                <w:szCs w:val="24"/>
               </w:rPr>
               <w:t>1</w:t>
             </w:r>
@@ -1690,8 +1544,6 @@
                 <w:rFonts w:ascii="Arial" w:hAnsi="Arial" w:cs="Arial"/>
                 <w:noProof/>
                 <w:webHidden/>
-                <w:sz w:val="24"/>
-                <w:szCs w:val="24"/>
               </w:rPr>
               <w:fldChar w:fldCharType="end"/>
             </w:r>
@@ -1707,19 +1559,15 @@
             <w:rPr>
               <w:rFonts w:ascii="Arial" w:eastAsiaTheme="minorEastAsia" w:hAnsi="Arial" w:cs="Arial"/>
               <w:noProof/>
-              <w:sz w:val="24"/>
-              <w:szCs w:val="24"/>
               <w:lang w:val="sr-Latn-RS" w:eastAsia="sr-Latn-RS"/>
             </w:rPr>
           </w:pPr>
-          <w:hyperlink w:anchor="_Toc100653620" w:history="1">
+          <w:hyperlink w:anchor="_Toc104505015" w:history="1">
             <w:r>
               <w:rPr>
                 <w:rStyle w:val="Hyperlink"/>
                 <w:rFonts w:ascii="Arial" w:hAnsi="Arial" w:cs="Arial"/>
                 <w:noProof/>
-                <w:sz w:val="24"/>
-                <w:szCs w:val="24"/>
                 <w:lang w:val="sr-Latn-RS"/>
               </w:rPr>
               <w:t>2.2</w:t>
@@ -1728,8 +1576,6 @@
               <w:rPr>
                 <w:rFonts w:ascii="Arial" w:eastAsiaTheme="minorEastAsia" w:hAnsi="Arial" w:cs="Arial"/>
                 <w:noProof/>
-                <w:sz w:val="24"/>
-                <w:szCs w:val="24"/>
                 <w:lang w:val="sr-Latn-RS" w:eastAsia="sr-Latn-RS"/>
               </w:rPr>
               <w:tab/>
@@ -1739,8 +1585,6 @@
                 <w:rStyle w:val="Hyperlink"/>
                 <w:rFonts w:ascii="Arial" w:hAnsi="Arial" w:cs="Arial"/>
                 <w:noProof/>
-                <w:sz w:val="24"/>
-                <w:szCs w:val="24"/>
                 <w:lang w:val="sr-Latn-RS"/>
               </w:rPr>
               <w:t>Tok događaja</w:t>
@@ -1750,8 +1594,6 @@
                 <w:rFonts w:ascii="Arial" w:hAnsi="Arial" w:cs="Arial"/>
                 <w:noProof/>
                 <w:webHidden/>
-                <w:sz w:val="24"/>
-                <w:szCs w:val="24"/>
               </w:rPr>
               <w:tab/>
             </w:r>
@@ -1760,8 +1602,6 @@
                 <w:rFonts w:ascii="Arial" w:hAnsi="Arial" w:cs="Arial"/>
                 <w:noProof/>
                 <w:webHidden/>
-                <w:sz w:val="24"/>
-                <w:szCs w:val="24"/>
               </w:rPr>
               <w:fldChar w:fldCharType="begin"/>
             </w:r>
@@ -1770,27 +1610,21 @@
                 <w:rFonts w:ascii="Arial" w:hAnsi="Arial" w:cs="Arial"/>
                 <w:noProof/>
                 <w:webHidden/>
-                <w:sz w:val="24"/>
-                <w:szCs w:val="24"/>
-              </w:rPr>
-              <w:instrText xml:space="preserve"> PAGEREF _Toc100653620 \h </w:instrText>
-            </w:r>
-            <w:r>
-              <w:rPr>
-                <w:rFonts w:ascii="Arial" w:hAnsi="Arial" w:cs="Arial"/>
-                <w:noProof/>
-                <w:webHidden/>
-                <w:sz w:val="24"/>
-                <w:szCs w:val="24"/>
-              </w:rPr>
-            </w:r>
-            <w:r>
-              <w:rPr>
-                <w:rFonts w:ascii="Arial" w:hAnsi="Arial" w:cs="Arial"/>
-                <w:noProof/>
-                <w:webHidden/>
-                <w:sz w:val="24"/>
-                <w:szCs w:val="24"/>
+              </w:rPr>
+              <w:instrText xml:space="preserve"> PAGEREF _Toc104505015 \h </w:instrText>
+            </w:r>
+            <w:r>
+              <w:rPr>
+                <w:rFonts w:ascii="Arial" w:hAnsi="Arial" w:cs="Arial"/>
+                <w:noProof/>
+                <w:webHidden/>
+              </w:rPr>
+            </w:r>
+            <w:r>
+              <w:rPr>
+                <w:rFonts w:ascii="Arial" w:hAnsi="Arial" w:cs="Arial"/>
+                <w:noProof/>
+                <w:webHidden/>
               </w:rPr>
               <w:fldChar w:fldCharType="separate"/>
             </w:r>
@@ -1799,8 +1633,6 @@
                 <w:rFonts w:ascii="Arial" w:hAnsi="Arial" w:cs="Arial"/>
                 <w:noProof/>
                 <w:webHidden/>
-                <w:sz w:val="24"/>
-                <w:szCs w:val="24"/>
               </w:rPr>
               <w:t>1</w:t>
             </w:r>
@@ -1809,8 +1641,6 @@
                 <w:rFonts w:ascii="Arial" w:hAnsi="Arial" w:cs="Arial"/>
                 <w:noProof/>
                 <w:webHidden/>
-                <w:sz w:val="24"/>
-                <w:szCs w:val="24"/>
               </w:rPr>
               <w:fldChar w:fldCharType="end"/>
             </w:r>
@@ -1826,19 +1656,15 @@
             <w:rPr>
               <w:rFonts w:ascii="Arial" w:eastAsiaTheme="minorEastAsia" w:hAnsi="Arial" w:cs="Arial"/>
               <w:noProof/>
-              <w:sz w:val="24"/>
-              <w:szCs w:val="24"/>
               <w:lang w:val="sr-Latn-RS" w:eastAsia="sr-Latn-RS"/>
             </w:rPr>
           </w:pPr>
-          <w:hyperlink w:anchor="_Toc100653621" w:history="1">
+          <w:hyperlink w:anchor="_Toc104505016" w:history="1">
             <w:r>
               <w:rPr>
                 <w:rStyle w:val="Hyperlink"/>
                 <w:rFonts w:ascii="Arial" w:hAnsi="Arial" w:cs="Arial"/>
                 <w:noProof/>
-                <w:sz w:val="24"/>
-                <w:szCs w:val="24"/>
                 <w:lang w:val="sr-Latn-RS"/>
               </w:rPr>
               <w:t>2.2.1</w:t>
@@ -1847,8 +1673,6 @@
               <w:rPr>
                 <w:rFonts w:ascii="Arial" w:eastAsiaTheme="minorEastAsia" w:hAnsi="Arial" w:cs="Arial"/>
                 <w:noProof/>
-                <w:sz w:val="24"/>
-                <w:szCs w:val="24"/>
                 <w:lang w:val="sr-Latn-RS" w:eastAsia="sr-Latn-RS"/>
               </w:rPr>
               <w:tab/>
@@ -1858,8 +1682,6 @@
                 <w:rStyle w:val="Hyperlink"/>
                 <w:rFonts w:ascii="Arial" w:hAnsi="Arial" w:cs="Arial"/>
                 <w:noProof/>
-                <w:sz w:val="24"/>
-                <w:szCs w:val="24"/>
                 <w:lang w:val="sr-Latn-RS"/>
               </w:rPr>
               <w:t>Korisnik otvara početnu stranicu za dodavanje aktivnosti</w:t>
@@ -1869,8 +1691,6 @@
                 <w:rFonts w:ascii="Arial" w:hAnsi="Arial" w:cs="Arial"/>
                 <w:noProof/>
                 <w:webHidden/>
-                <w:sz w:val="24"/>
-                <w:szCs w:val="24"/>
               </w:rPr>
               <w:tab/>
             </w:r>
@@ -1879,8 +1699,6 @@
                 <w:rFonts w:ascii="Arial" w:hAnsi="Arial" w:cs="Arial"/>
                 <w:noProof/>
                 <w:webHidden/>
-                <w:sz w:val="24"/>
-                <w:szCs w:val="24"/>
               </w:rPr>
               <w:fldChar w:fldCharType="begin"/>
             </w:r>
@@ -1889,27 +1707,21 @@
                 <w:rFonts w:ascii="Arial" w:hAnsi="Arial" w:cs="Arial"/>
                 <w:noProof/>
                 <w:webHidden/>
-                <w:sz w:val="24"/>
-                <w:szCs w:val="24"/>
-              </w:rPr>
-              <w:instrText xml:space="preserve"> PAGEREF _Toc100653621 \h </w:instrText>
-            </w:r>
-            <w:r>
-              <w:rPr>
-                <w:rFonts w:ascii="Arial" w:hAnsi="Arial" w:cs="Arial"/>
-                <w:noProof/>
-                <w:webHidden/>
-                <w:sz w:val="24"/>
-                <w:szCs w:val="24"/>
-              </w:rPr>
-            </w:r>
-            <w:r>
-              <w:rPr>
-                <w:rFonts w:ascii="Arial" w:hAnsi="Arial" w:cs="Arial"/>
-                <w:noProof/>
-                <w:webHidden/>
-                <w:sz w:val="24"/>
-                <w:szCs w:val="24"/>
+              </w:rPr>
+              <w:instrText xml:space="preserve"> PAGEREF _Toc104505016 \h </w:instrText>
+            </w:r>
+            <w:r>
+              <w:rPr>
+                <w:rFonts w:ascii="Arial" w:hAnsi="Arial" w:cs="Arial"/>
+                <w:noProof/>
+                <w:webHidden/>
+              </w:rPr>
+            </w:r>
+            <w:r>
+              <w:rPr>
+                <w:rFonts w:ascii="Arial" w:hAnsi="Arial" w:cs="Arial"/>
+                <w:noProof/>
+                <w:webHidden/>
               </w:rPr>
               <w:fldChar w:fldCharType="separate"/>
             </w:r>
@@ -1918,8 +1730,6 @@
                 <w:rFonts w:ascii="Arial" w:hAnsi="Arial" w:cs="Arial"/>
                 <w:noProof/>
                 <w:webHidden/>
-                <w:sz w:val="24"/>
-                <w:szCs w:val="24"/>
               </w:rPr>
               <w:t>1</w:t>
             </w:r>
@@ -1928,8 +1738,6 @@
                 <w:rFonts w:ascii="Arial" w:hAnsi="Arial" w:cs="Arial"/>
                 <w:noProof/>
                 <w:webHidden/>
-                <w:sz w:val="24"/>
-                <w:szCs w:val="24"/>
               </w:rPr>
               <w:fldChar w:fldCharType="end"/>
             </w:r>
@@ -1944,30 +1752,15 @@
             <w:rPr>
               <w:rFonts w:ascii="Arial" w:eastAsiaTheme="minorEastAsia" w:hAnsi="Arial" w:cs="Arial"/>
               <w:noProof/>
-              <w:sz w:val="24"/>
-              <w:szCs w:val="24"/>
               <w:lang w:val="sr-Latn-RS" w:eastAsia="sr-Latn-RS"/>
             </w:rPr>
           </w:pPr>
-          <w:r>
-            <w:rPr>
-              <w:rStyle w:val="Hyperlink"/>
-              <w:rFonts w:ascii="Arial" w:hAnsi="Arial" w:cs="Arial"/>
-              <w:noProof/>
-              <w:sz w:val="24"/>
-              <w:szCs w:val="24"/>
-              <w:u w:val="none"/>
-            </w:rPr>
-            <w:t xml:space="preserve">   </w:t>
-          </w:r>
-          <w:hyperlink w:anchor="_Toc100653622" w:history="1">
+          <w:hyperlink w:anchor="_Toc104505017" w:history="1">
             <w:r>
               <w:rPr>
                 <w:rStyle w:val="Hyperlink"/>
                 <w:rFonts w:ascii="Arial" w:hAnsi="Arial" w:cs="Arial"/>
                 <w:noProof/>
-                <w:sz w:val="24"/>
-                <w:szCs w:val="24"/>
               </w:rPr>
               <w:t>2.2.2 Kategorija je izabrana</w:t>
             </w:r>
@@ -1976,8 +1769,6 @@
                 <w:rFonts w:ascii="Arial" w:hAnsi="Arial" w:cs="Arial"/>
                 <w:noProof/>
                 <w:webHidden/>
-                <w:sz w:val="24"/>
-                <w:szCs w:val="24"/>
               </w:rPr>
               <w:tab/>
             </w:r>
@@ -1986,8 +1777,6 @@
                 <w:rFonts w:ascii="Arial" w:hAnsi="Arial" w:cs="Arial"/>
                 <w:noProof/>
                 <w:webHidden/>
-                <w:sz w:val="24"/>
-                <w:szCs w:val="24"/>
               </w:rPr>
               <w:fldChar w:fldCharType="begin"/>
             </w:r>
@@ -1996,27 +1785,21 @@
                 <w:rFonts w:ascii="Arial" w:hAnsi="Arial" w:cs="Arial"/>
                 <w:noProof/>
                 <w:webHidden/>
-                <w:sz w:val="24"/>
-                <w:szCs w:val="24"/>
-              </w:rPr>
-              <w:instrText xml:space="preserve"> PAGEREF _Toc100653622 \h </w:instrText>
-            </w:r>
-            <w:r>
-              <w:rPr>
-                <w:rFonts w:ascii="Arial" w:hAnsi="Arial" w:cs="Arial"/>
-                <w:noProof/>
-                <w:webHidden/>
-                <w:sz w:val="24"/>
-                <w:szCs w:val="24"/>
-              </w:rPr>
-            </w:r>
-            <w:r>
-              <w:rPr>
-                <w:rFonts w:ascii="Arial" w:hAnsi="Arial" w:cs="Arial"/>
-                <w:noProof/>
-                <w:webHidden/>
-                <w:sz w:val="24"/>
-                <w:szCs w:val="24"/>
+              </w:rPr>
+              <w:instrText xml:space="preserve"> PAGEREF _Toc104505017 \h </w:instrText>
+            </w:r>
+            <w:r>
+              <w:rPr>
+                <w:rFonts w:ascii="Arial" w:hAnsi="Arial" w:cs="Arial"/>
+                <w:noProof/>
+                <w:webHidden/>
+              </w:rPr>
+            </w:r>
+            <w:r>
+              <w:rPr>
+                <w:rFonts w:ascii="Arial" w:hAnsi="Arial" w:cs="Arial"/>
+                <w:noProof/>
+                <w:webHidden/>
               </w:rPr>
               <w:fldChar w:fldCharType="separate"/>
             </w:r>
@@ -2025,8 +1808,6 @@
                 <w:rFonts w:ascii="Arial" w:hAnsi="Arial" w:cs="Arial"/>
                 <w:noProof/>
                 <w:webHidden/>
-                <w:sz w:val="24"/>
-                <w:szCs w:val="24"/>
               </w:rPr>
               <w:t>1</w:t>
             </w:r>
@@ -2035,104 +1816,6 @@
                 <w:rFonts w:ascii="Arial" w:hAnsi="Arial" w:cs="Arial"/>
                 <w:noProof/>
                 <w:webHidden/>
-                <w:sz w:val="24"/>
-                <w:szCs w:val="24"/>
-              </w:rPr>
-              <w:fldChar w:fldCharType="end"/>
-            </w:r>
-          </w:hyperlink>
-        </w:p>
-        <w:p>
-          <w:pPr>
-            <w:pStyle w:val="TOC4"/>
-            <w:tabs>
-              <w:tab w:val="right" w:leader="dot" w:pos="9350"/>
-            </w:tabs>
-            <w:rPr>
-              <w:rFonts w:ascii="Arial" w:hAnsi="Arial" w:cs="Arial"/>
-              <w:noProof/>
-              <w:sz w:val="24"/>
-              <w:szCs w:val="24"/>
-            </w:rPr>
-          </w:pPr>
-          <w:hyperlink w:anchor="_Toc100653623" w:history="1">
-            <w:r>
-              <w:rPr>
-                <w:rStyle w:val="Hyperlink"/>
-                <w:rFonts w:ascii="Arial" w:hAnsi="Arial" w:cs="Arial"/>
-                <w:noProof/>
-                <w:sz w:val="24"/>
-                <w:szCs w:val="24"/>
-                <w:lang w:val="sr-Latn-RS"/>
-              </w:rPr>
-              <w:t>2.2.2.1. Otkazivanje akcije</w:t>
-            </w:r>
-            <w:r>
-              <w:rPr>
-                <w:rFonts w:ascii="Arial" w:hAnsi="Arial" w:cs="Arial"/>
-                <w:noProof/>
-                <w:webHidden/>
-                <w:sz w:val="24"/>
-                <w:szCs w:val="24"/>
-              </w:rPr>
-              <w:tab/>
-            </w:r>
-            <w:r>
-              <w:rPr>
-                <w:rFonts w:ascii="Arial" w:hAnsi="Arial" w:cs="Arial"/>
-                <w:noProof/>
-                <w:webHidden/>
-                <w:sz w:val="24"/>
-                <w:szCs w:val="24"/>
-              </w:rPr>
-              <w:fldChar w:fldCharType="begin"/>
-            </w:r>
-            <w:r>
-              <w:rPr>
-                <w:rFonts w:ascii="Arial" w:hAnsi="Arial" w:cs="Arial"/>
-                <w:noProof/>
-                <w:webHidden/>
-                <w:sz w:val="24"/>
-                <w:szCs w:val="24"/>
-              </w:rPr>
-              <w:instrText xml:space="preserve"> PAGEREF _Toc100653623 \h </w:instrText>
-            </w:r>
-            <w:r>
-              <w:rPr>
-                <w:rFonts w:ascii="Arial" w:hAnsi="Arial" w:cs="Arial"/>
-                <w:noProof/>
-                <w:webHidden/>
-                <w:sz w:val="24"/>
-                <w:szCs w:val="24"/>
-              </w:rPr>
-            </w:r>
-            <w:r>
-              <w:rPr>
-                <w:rFonts w:ascii="Arial" w:hAnsi="Arial" w:cs="Arial"/>
-                <w:noProof/>
-                <w:webHidden/>
-                <w:sz w:val="24"/>
-                <w:szCs w:val="24"/>
-              </w:rPr>
-              <w:fldChar w:fldCharType="separate"/>
-            </w:r>
-            <w:r>
-              <w:rPr>
-                <w:rFonts w:ascii="Arial" w:hAnsi="Arial" w:cs="Arial"/>
-                <w:noProof/>
-                <w:webHidden/>
-                <w:sz w:val="24"/>
-                <w:szCs w:val="24"/>
-              </w:rPr>
-              <w:t>1</w:t>
-            </w:r>
-            <w:r>
-              <w:rPr>
-                <w:rFonts w:ascii="Arial" w:hAnsi="Arial" w:cs="Arial"/>
-                <w:noProof/>
-                <w:webHidden/>
-                <w:sz w:val="24"/>
-                <w:szCs w:val="24"/>
               </w:rPr>
               <w:fldChar w:fldCharType="end"/>
             </w:r>
@@ -2147,19 +1830,15 @@
             <w:rPr>
               <w:rFonts w:ascii="Arial" w:eastAsiaTheme="minorEastAsia" w:hAnsi="Arial" w:cs="Arial"/>
               <w:noProof/>
-              <w:sz w:val="24"/>
-              <w:szCs w:val="24"/>
               <w:lang w:val="sr-Latn-RS" w:eastAsia="sr-Latn-RS"/>
             </w:rPr>
           </w:pPr>
-          <w:hyperlink w:anchor="_Toc100653624" w:history="1">
+          <w:hyperlink w:anchor="_Toc104505018" w:history="1">
             <w:r>
               <w:rPr>
                 <w:rStyle w:val="Hyperlink"/>
                 <w:rFonts w:ascii="Arial" w:hAnsi="Arial" w:cs="Arial"/>
                 <w:noProof/>
-                <w:sz w:val="24"/>
-                <w:szCs w:val="24"/>
                 <w:lang w:val="sr-Latn-RS"/>
               </w:rPr>
               <w:t>2.2.3 Korisnik je prebačen na stranicu za unos dodatnih informacija</w:t>
@@ -2169,8 +1848,6 @@
                 <w:rFonts w:ascii="Arial" w:hAnsi="Arial" w:cs="Arial"/>
                 <w:noProof/>
                 <w:webHidden/>
-                <w:sz w:val="24"/>
-                <w:szCs w:val="24"/>
               </w:rPr>
               <w:tab/>
             </w:r>
@@ -2179,8 +1856,6 @@
                 <w:rFonts w:ascii="Arial" w:hAnsi="Arial" w:cs="Arial"/>
                 <w:noProof/>
                 <w:webHidden/>
-                <w:sz w:val="24"/>
-                <w:szCs w:val="24"/>
               </w:rPr>
               <w:fldChar w:fldCharType="begin"/>
             </w:r>
@@ -2189,27 +1864,21 @@
                 <w:rFonts w:ascii="Arial" w:hAnsi="Arial" w:cs="Arial"/>
                 <w:noProof/>
                 <w:webHidden/>
-                <w:sz w:val="24"/>
-                <w:szCs w:val="24"/>
-              </w:rPr>
-              <w:instrText xml:space="preserve"> PAGEREF _Toc100653624 \h </w:instrText>
-            </w:r>
-            <w:r>
-              <w:rPr>
-                <w:rFonts w:ascii="Arial" w:hAnsi="Arial" w:cs="Arial"/>
-                <w:noProof/>
-                <w:webHidden/>
-                <w:sz w:val="24"/>
-                <w:szCs w:val="24"/>
-              </w:rPr>
-            </w:r>
-            <w:r>
-              <w:rPr>
-                <w:rFonts w:ascii="Arial" w:hAnsi="Arial" w:cs="Arial"/>
-                <w:noProof/>
-                <w:webHidden/>
-                <w:sz w:val="24"/>
-                <w:szCs w:val="24"/>
+              </w:rPr>
+              <w:instrText xml:space="preserve"> PAGEREF _Toc104505018 \h </w:instrText>
+            </w:r>
+            <w:r>
+              <w:rPr>
+                <w:rFonts w:ascii="Arial" w:hAnsi="Arial" w:cs="Arial"/>
+                <w:noProof/>
+                <w:webHidden/>
+              </w:rPr>
+            </w:r>
+            <w:r>
+              <w:rPr>
+                <w:rFonts w:ascii="Arial" w:hAnsi="Arial" w:cs="Arial"/>
+                <w:noProof/>
+                <w:webHidden/>
               </w:rPr>
               <w:fldChar w:fldCharType="separate"/>
             </w:r>
@@ -2218,8 +1887,6 @@
                 <w:rFonts w:ascii="Arial" w:hAnsi="Arial" w:cs="Arial"/>
                 <w:noProof/>
                 <w:webHidden/>
-                <w:sz w:val="24"/>
-                <w:szCs w:val="24"/>
               </w:rPr>
               <w:t>2</w:t>
             </w:r>
@@ -2228,8 +1895,6 @@
                 <w:rFonts w:ascii="Arial" w:hAnsi="Arial" w:cs="Arial"/>
                 <w:noProof/>
                 <w:webHidden/>
-                <w:sz w:val="24"/>
-                <w:szCs w:val="24"/>
               </w:rPr>
               <w:fldChar w:fldCharType="end"/>
             </w:r>
@@ -2244,30 +1909,15 @@
             <w:rPr>
               <w:rFonts w:ascii="Arial" w:eastAsiaTheme="minorEastAsia" w:hAnsi="Arial" w:cs="Arial"/>
               <w:noProof/>
-              <w:sz w:val="24"/>
-              <w:szCs w:val="24"/>
               <w:lang w:val="sr-Latn-RS" w:eastAsia="sr-Latn-RS"/>
             </w:rPr>
           </w:pPr>
-          <w:r>
-            <w:rPr>
-              <w:rStyle w:val="Hyperlink"/>
-              <w:rFonts w:ascii="Arial" w:hAnsi="Arial" w:cs="Arial"/>
-              <w:noProof/>
-              <w:sz w:val="24"/>
-              <w:szCs w:val="24"/>
-              <w:u w:val="none"/>
-            </w:rPr>
-            <w:t xml:space="preserve">   </w:t>
-          </w:r>
-          <w:hyperlink w:anchor="_Toc100653625" w:history="1">
+          <w:hyperlink w:anchor="_Toc104505019" w:history="1">
             <w:r>
               <w:rPr>
                 <w:rStyle w:val="Hyperlink"/>
                 <w:rFonts w:ascii="Arial" w:hAnsi="Arial" w:cs="Arial"/>
                 <w:noProof/>
-                <w:sz w:val="24"/>
-                <w:szCs w:val="24"/>
                 <w:lang w:val="sr-Latn-RS"/>
               </w:rPr>
               <w:t>2.2.4. Korisnik unosi sve obavezne informacije</w:t>
@@ -2277,8 +1927,6 @@
                 <w:rFonts w:ascii="Arial" w:hAnsi="Arial" w:cs="Arial"/>
                 <w:noProof/>
                 <w:webHidden/>
-                <w:sz w:val="24"/>
-                <w:szCs w:val="24"/>
               </w:rPr>
               <w:tab/>
             </w:r>
@@ -2287,8 +1935,6 @@
                 <w:rFonts w:ascii="Arial" w:hAnsi="Arial" w:cs="Arial"/>
                 <w:noProof/>
                 <w:webHidden/>
-                <w:sz w:val="24"/>
-                <w:szCs w:val="24"/>
               </w:rPr>
               <w:fldChar w:fldCharType="begin"/>
             </w:r>
@@ -2297,27 +1943,21 @@
                 <w:rFonts w:ascii="Arial" w:hAnsi="Arial" w:cs="Arial"/>
                 <w:noProof/>
                 <w:webHidden/>
-                <w:sz w:val="24"/>
-                <w:szCs w:val="24"/>
-              </w:rPr>
-              <w:instrText xml:space="preserve"> PAGEREF _Toc100653625 \h </w:instrText>
-            </w:r>
-            <w:r>
-              <w:rPr>
-                <w:rFonts w:ascii="Arial" w:hAnsi="Arial" w:cs="Arial"/>
-                <w:noProof/>
-                <w:webHidden/>
-                <w:sz w:val="24"/>
-                <w:szCs w:val="24"/>
-              </w:rPr>
-            </w:r>
-            <w:r>
-              <w:rPr>
-                <w:rFonts w:ascii="Arial" w:hAnsi="Arial" w:cs="Arial"/>
-                <w:noProof/>
-                <w:webHidden/>
-                <w:sz w:val="24"/>
-                <w:szCs w:val="24"/>
+              </w:rPr>
+              <w:instrText xml:space="preserve"> PAGEREF _Toc104505019 \h </w:instrText>
+            </w:r>
+            <w:r>
+              <w:rPr>
+                <w:rFonts w:ascii="Arial" w:hAnsi="Arial" w:cs="Arial"/>
+                <w:noProof/>
+                <w:webHidden/>
+              </w:rPr>
+            </w:r>
+            <w:r>
+              <w:rPr>
+                <w:rFonts w:ascii="Arial" w:hAnsi="Arial" w:cs="Arial"/>
+                <w:noProof/>
+                <w:webHidden/>
               </w:rPr>
               <w:fldChar w:fldCharType="separate"/>
             </w:r>
@@ -2326,8 +1966,6 @@
                 <w:rFonts w:ascii="Arial" w:hAnsi="Arial" w:cs="Arial"/>
                 <w:noProof/>
                 <w:webHidden/>
-                <w:sz w:val="24"/>
-                <w:szCs w:val="24"/>
               </w:rPr>
               <w:t>2</w:t>
             </w:r>
@@ -2336,104 +1974,6 @@
                 <w:rFonts w:ascii="Arial" w:hAnsi="Arial" w:cs="Arial"/>
                 <w:noProof/>
                 <w:webHidden/>
-                <w:sz w:val="24"/>
-                <w:szCs w:val="24"/>
-              </w:rPr>
-              <w:fldChar w:fldCharType="end"/>
-            </w:r>
-          </w:hyperlink>
-        </w:p>
-        <w:p>
-          <w:pPr>
-            <w:pStyle w:val="TOC4"/>
-            <w:tabs>
-              <w:tab w:val="right" w:leader="dot" w:pos="9350"/>
-            </w:tabs>
-            <w:rPr>
-              <w:rFonts w:ascii="Arial" w:hAnsi="Arial" w:cs="Arial"/>
-              <w:noProof/>
-              <w:sz w:val="24"/>
-              <w:szCs w:val="24"/>
-            </w:rPr>
-          </w:pPr>
-          <w:hyperlink w:anchor="_Toc100653626" w:history="1">
-            <w:r>
-              <w:rPr>
-                <w:rStyle w:val="Hyperlink"/>
-                <w:rFonts w:ascii="Arial" w:hAnsi="Arial" w:cs="Arial"/>
-                <w:noProof/>
-                <w:sz w:val="24"/>
-                <w:szCs w:val="24"/>
-                <w:lang w:val="sr-Latn-RS"/>
-              </w:rPr>
-              <w:t>2.2.4.1 Korisnik ne unosi sve obavezne informacije</w:t>
-            </w:r>
-            <w:r>
-              <w:rPr>
-                <w:rFonts w:ascii="Arial" w:hAnsi="Arial" w:cs="Arial"/>
-                <w:noProof/>
-                <w:webHidden/>
-                <w:sz w:val="24"/>
-                <w:szCs w:val="24"/>
-              </w:rPr>
-              <w:tab/>
-            </w:r>
-            <w:r>
-              <w:rPr>
-                <w:rFonts w:ascii="Arial" w:hAnsi="Arial" w:cs="Arial"/>
-                <w:noProof/>
-                <w:webHidden/>
-                <w:sz w:val="24"/>
-                <w:szCs w:val="24"/>
-              </w:rPr>
-              <w:fldChar w:fldCharType="begin"/>
-            </w:r>
-            <w:r>
-              <w:rPr>
-                <w:rFonts w:ascii="Arial" w:hAnsi="Arial" w:cs="Arial"/>
-                <w:noProof/>
-                <w:webHidden/>
-                <w:sz w:val="24"/>
-                <w:szCs w:val="24"/>
-              </w:rPr>
-              <w:instrText xml:space="preserve"> PAGEREF _Toc100653626 \h </w:instrText>
-            </w:r>
-            <w:r>
-              <w:rPr>
-                <w:rFonts w:ascii="Arial" w:hAnsi="Arial" w:cs="Arial"/>
-                <w:noProof/>
-                <w:webHidden/>
-                <w:sz w:val="24"/>
-                <w:szCs w:val="24"/>
-              </w:rPr>
-            </w:r>
-            <w:r>
-              <w:rPr>
-                <w:rFonts w:ascii="Arial" w:hAnsi="Arial" w:cs="Arial"/>
-                <w:noProof/>
-                <w:webHidden/>
-                <w:sz w:val="24"/>
-                <w:szCs w:val="24"/>
-              </w:rPr>
-              <w:fldChar w:fldCharType="separate"/>
-            </w:r>
-            <w:r>
-              <w:rPr>
-                <w:rFonts w:ascii="Arial" w:hAnsi="Arial" w:cs="Arial"/>
-                <w:noProof/>
-                <w:webHidden/>
-                <w:sz w:val="24"/>
-                <w:szCs w:val="24"/>
-              </w:rPr>
-              <w:t>2</w:t>
-            </w:r>
-            <w:r>
-              <w:rPr>
-                <w:rFonts w:ascii="Arial" w:hAnsi="Arial" w:cs="Arial"/>
-                <w:noProof/>
-                <w:webHidden/>
-                <w:sz w:val="24"/>
-                <w:szCs w:val="24"/>
               </w:rPr>
               <w:fldChar w:fldCharType="end"/>
             </w:r>
@@ -2449,19 +1989,15 @@
             <w:rPr>
               <w:rFonts w:ascii="Arial" w:eastAsiaTheme="minorEastAsia" w:hAnsi="Arial" w:cs="Arial"/>
               <w:noProof/>
-              <w:sz w:val="24"/>
-              <w:szCs w:val="24"/>
               <w:lang w:val="sr-Latn-RS" w:eastAsia="sr-Latn-RS"/>
             </w:rPr>
           </w:pPr>
-          <w:hyperlink w:anchor="_Toc100653627" w:history="1">
+          <w:hyperlink w:anchor="_Toc104505020" w:history="1">
             <w:r>
               <w:rPr>
                 <w:rStyle w:val="Hyperlink"/>
                 <w:rFonts w:ascii="Arial" w:hAnsi="Arial" w:cs="Arial"/>
                 <w:noProof/>
-                <w:sz w:val="24"/>
-                <w:szCs w:val="24"/>
                 <w:lang w:val="sr-Latn-RS"/>
               </w:rPr>
               <w:t>2.3</w:t>
@@ -2470,8 +2006,6 @@
               <w:rPr>
                 <w:rFonts w:ascii="Arial" w:eastAsiaTheme="minorEastAsia" w:hAnsi="Arial" w:cs="Arial"/>
                 <w:noProof/>
-                <w:sz w:val="24"/>
-                <w:szCs w:val="24"/>
                 <w:lang w:val="sr-Latn-RS" w:eastAsia="sr-Latn-RS"/>
               </w:rPr>
               <w:tab/>
@@ -2481,8 +2015,6 @@
                 <w:rStyle w:val="Hyperlink"/>
                 <w:rFonts w:ascii="Arial" w:hAnsi="Arial" w:cs="Arial"/>
                 <w:noProof/>
-                <w:sz w:val="24"/>
-                <w:szCs w:val="24"/>
                 <w:lang w:val="sr-Latn-RS"/>
               </w:rPr>
               <w:t>Posebni zahtevi</w:t>
@@ -2492,8 +2024,6 @@
                 <w:rFonts w:ascii="Arial" w:hAnsi="Arial" w:cs="Arial"/>
                 <w:noProof/>
                 <w:webHidden/>
-                <w:sz w:val="24"/>
-                <w:szCs w:val="24"/>
               </w:rPr>
               <w:tab/>
             </w:r>
@@ -2502,8 +2032,6 @@
                 <w:rFonts w:ascii="Arial" w:hAnsi="Arial" w:cs="Arial"/>
                 <w:noProof/>
                 <w:webHidden/>
-                <w:sz w:val="24"/>
-                <w:szCs w:val="24"/>
               </w:rPr>
               <w:fldChar w:fldCharType="begin"/>
             </w:r>
@@ -2512,27 +2040,21 @@
                 <w:rFonts w:ascii="Arial" w:hAnsi="Arial" w:cs="Arial"/>
                 <w:noProof/>
                 <w:webHidden/>
-                <w:sz w:val="24"/>
-                <w:szCs w:val="24"/>
-              </w:rPr>
-              <w:instrText xml:space="preserve"> PAGEREF _Toc100653627 \h </w:instrText>
-            </w:r>
-            <w:r>
-              <w:rPr>
-                <w:rFonts w:ascii="Arial" w:hAnsi="Arial" w:cs="Arial"/>
-                <w:noProof/>
-                <w:webHidden/>
-                <w:sz w:val="24"/>
-                <w:szCs w:val="24"/>
-              </w:rPr>
-            </w:r>
-            <w:r>
-              <w:rPr>
-                <w:rFonts w:ascii="Arial" w:hAnsi="Arial" w:cs="Arial"/>
-                <w:noProof/>
-                <w:webHidden/>
-                <w:sz w:val="24"/>
-                <w:szCs w:val="24"/>
+              </w:rPr>
+              <w:instrText xml:space="preserve"> PAGEREF _Toc104505020 \h </w:instrText>
+            </w:r>
+            <w:r>
+              <w:rPr>
+                <w:rFonts w:ascii="Arial" w:hAnsi="Arial" w:cs="Arial"/>
+                <w:noProof/>
+                <w:webHidden/>
+              </w:rPr>
+            </w:r>
+            <w:r>
+              <w:rPr>
+                <w:rFonts w:ascii="Arial" w:hAnsi="Arial" w:cs="Arial"/>
+                <w:noProof/>
+                <w:webHidden/>
               </w:rPr>
               <w:fldChar w:fldCharType="separate"/>
             </w:r>
@@ -2541,8 +2063,6 @@
                 <w:rFonts w:ascii="Arial" w:hAnsi="Arial" w:cs="Arial"/>
                 <w:noProof/>
                 <w:webHidden/>
-                <w:sz w:val="24"/>
-                <w:szCs w:val="24"/>
               </w:rPr>
               <w:t>2</w:t>
             </w:r>
@@ -2551,8 +2071,6 @@
                 <w:rFonts w:ascii="Arial" w:hAnsi="Arial" w:cs="Arial"/>
                 <w:noProof/>
                 <w:webHidden/>
-                <w:sz w:val="24"/>
-                <w:szCs w:val="24"/>
               </w:rPr>
               <w:fldChar w:fldCharType="end"/>
             </w:r>
@@ -2568,19 +2086,15 @@
             <w:rPr>
               <w:rFonts w:ascii="Arial" w:eastAsiaTheme="minorEastAsia" w:hAnsi="Arial" w:cs="Arial"/>
               <w:noProof/>
-              <w:sz w:val="24"/>
-              <w:szCs w:val="24"/>
               <w:lang w:val="sr-Latn-RS" w:eastAsia="sr-Latn-RS"/>
             </w:rPr>
           </w:pPr>
-          <w:hyperlink w:anchor="_Toc100653628" w:history="1">
+          <w:hyperlink w:anchor="_Toc104505021" w:history="1">
             <w:r>
               <w:rPr>
                 <w:rStyle w:val="Hyperlink"/>
                 <w:rFonts w:ascii="Arial" w:hAnsi="Arial" w:cs="Arial"/>
                 <w:noProof/>
-                <w:sz w:val="24"/>
-                <w:szCs w:val="24"/>
                 <w:lang w:val="sr-Latn-RS"/>
               </w:rPr>
               <w:t>2.4</w:t>
@@ -2589,8 +2103,6 @@
               <w:rPr>
                 <w:rFonts w:ascii="Arial" w:eastAsiaTheme="minorEastAsia" w:hAnsi="Arial" w:cs="Arial"/>
                 <w:noProof/>
-                <w:sz w:val="24"/>
-                <w:szCs w:val="24"/>
                 <w:lang w:val="sr-Latn-RS" w:eastAsia="sr-Latn-RS"/>
               </w:rPr>
               <w:tab/>
@@ -2600,8 +2112,6 @@
                 <w:rStyle w:val="Hyperlink"/>
                 <w:rFonts w:ascii="Arial" w:hAnsi="Arial" w:cs="Arial"/>
                 <w:noProof/>
-                <w:sz w:val="24"/>
-                <w:szCs w:val="24"/>
                 <w:lang w:val="sr-Latn-RS"/>
               </w:rPr>
               <w:t>Preduslovi</w:t>
@@ -2611,8 +2121,6 @@
                 <w:rFonts w:ascii="Arial" w:hAnsi="Arial" w:cs="Arial"/>
                 <w:noProof/>
                 <w:webHidden/>
-                <w:sz w:val="24"/>
-                <w:szCs w:val="24"/>
               </w:rPr>
               <w:tab/>
             </w:r>
@@ -2621,8 +2129,6 @@
                 <w:rFonts w:ascii="Arial" w:hAnsi="Arial" w:cs="Arial"/>
                 <w:noProof/>
                 <w:webHidden/>
-                <w:sz w:val="24"/>
-                <w:szCs w:val="24"/>
               </w:rPr>
               <w:fldChar w:fldCharType="begin"/>
             </w:r>
@@ -2631,27 +2137,21 @@
                 <w:rFonts w:ascii="Arial" w:hAnsi="Arial" w:cs="Arial"/>
                 <w:noProof/>
                 <w:webHidden/>
-                <w:sz w:val="24"/>
-                <w:szCs w:val="24"/>
-              </w:rPr>
-              <w:instrText xml:space="preserve"> PAGEREF _Toc100653628 \h </w:instrText>
-            </w:r>
-            <w:r>
-              <w:rPr>
-                <w:rFonts w:ascii="Arial" w:hAnsi="Arial" w:cs="Arial"/>
-                <w:noProof/>
-                <w:webHidden/>
-                <w:sz w:val="24"/>
-                <w:szCs w:val="24"/>
-              </w:rPr>
-            </w:r>
-            <w:r>
-              <w:rPr>
-                <w:rFonts w:ascii="Arial" w:hAnsi="Arial" w:cs="Arial"/>
-                <w:noProof/>
-                <w:webHidden/>
-                <w:sz w:val="24"/>
-                <w:szCs w:val="24"/>
+              </w:rPr>
+              <w:instrText xml:space="preserve"> PAGEREF _Toc104505021 \h </w:instrText>
+            </w:r>
+            <w:r>
+              <w:rPr>
+                <w:rFonts w:ascii="Arial" w:hAnsi="Arial" w:cs="Arial"/>
+                <w:noProof/>
+                <w:webHidden/>
+              </w:rPr>
+            </w:r>
+            <w:r>
+              <w:rPr>
+                <w:rFonts w:ascii="Arial" w:hAnsi="Arial" w:cs="Arial"/>
+                <w:noProof/>
+                <w:webHidden/>
               </w:rPr>
               <w:fldChar w:fldCharType="separate"/>
             </w:r>
@@ -2660,8 +2160,6 @@
                 <w:rFonts w:ascii="Arial" w:hAnsi="Arial" w:cs="Arial"/>
                 <w:noProof/>
                 <w:webHidden/>
-                <w:sz w:val="24"/>
-                <w:szCs w:val="24"/>
               </w:rPr>
               <w:t>2</w:t>
             </w:r>
@@ -2670,8 +2168,6 @@
                 <w:rFonts w:ascii="Arial" w:hAnsi="Arial" w:cs="Arial"/>
                 <w:noProof/>
                 <w:webHidden/>
-                <w:sz w:val="24"/>
-                <w:szCs w:val="24"/>
               </w:rPr>
               <w:fldChar w:fldCharType="end"/>
             </w:r>
@@ -2687,19 +2183,15 @@
             <w:rPr>
               <w:rFonts w:ascii="Arial" w:eastAsiaTheme="minorEastAsia" w:hAnsi="Arial" w:cs="Arial"/>
               <w:noProof/>
-              <w:sz w:val="24"/>
-              <w:szCs w:val="24"/>
               <w:lang w:val="sr-Latn-RS" w:eastAsia="sr-Latn-RS"/>
             </w:rPr>
           </w:pPr>
-          <w:hyperlink w:anchor="_Toc100653629" w:history="1">
+          <w:hyperlink w:anchor="_Toc104505022" w:history="1">
             <w:r>
               <w:rPr>
                 <w:rStyle w:val="Hyperlink"/>
                 <w:rFonts w:ascii="Arial" w:hAnsi="Arial" w:cs="Arial"/>
                 <w:noProof/>
-                <w:sz w:val="24"/>
-                <w:szCs w:val="24"/>
                 <w:lang w:val="sr-Latn-RS"/>
               </w:rPr>
               <w:t>2.5</w:t>
@@ -2708,8 +2200,6 @@
               <w:rPr>
                 <w:rFonts w:ascii="Arial" w:eastAsiaTheme="minorEastAsia" w:hAnsi="Arial" w:cs="Arial"/>
                 <w:noProof/>
-                <w:sz w:val="24"/>
-                <w:szCs w:val="24"/>
                 <w:lang w:val="sr-Latn-RS" w:eastAsia="sr-Latn-RS"/>
               </w:rPr>
               <w:tab/>
@@ -2719,8 +2209,6 @@
                 <w:rStyle w:val="Hyperlink"/>
                 <w:rFonts w:ascii="Arial" w:hAnsi="Arial" w:cs="Arial"/>
                 <w:noProof/>
-                <w:sz w:val="24"/>
-                <w:szCs w:val="24"/>
                 <w:lang w:val="sr-Latn-RS"/>
               </w:rPr>
               <w:t>Posledice</w:t>
@@ -2730,8 +2218,6 @@
                 <w:rFonts w:ascii="Arial" w:hAnsi="Arial" w:cs="Arial"/>
                 <w:noProof/>
                 <w:webHidden/>
-                <w:sz w:val="24"/>
-                <w:szCs w:val="24"/>
               </w:rPr>
               <w:tab/>
             </w:r>
@@ -2740,8 +2226,6 @@
                 <w:rFonts w:ascii="Arial" w:hAnsi="Arial" w:cs="Arial"/>
                 <w:noProof/>
                 <w:webHidden/>
-                <w:sz w:val="24"/>
-                <w:szCs w:val="24"/>
               </w:rPr>
               <w:fldChar w:fldCharType="begin"/>
             </w:r>
@@ -2750,27 +2234,21 @@
                 <w:rFonts w:ascii="Arial" w:hAnsi="Arial" w:cs="Arial"/>
                 <w:noProof/>
                 <w:webHidden/>
-                <w:sz w:val="24"/>
-                <w:szCs w:val="24"/>
-              </w:rPr>
-              <w:instrText xml:space="preserve"> PAGEREF _Toc100653629 \h </w:instrText>
-            </w:r>
-            <w:r>
-              <w:rPr>
-                <w:rFonts w:ascii="Arial" w:hAnsi="Arial" w:cs="Arial"/>
-                <w:noProof/>
-                <w:webHidden/>
-                <w:sz w:val="24"/>
-                <w:szCs w:val="24"/>
-              </w:rPr>
-            </w:r>
-            <w:r>
-              <w:rPr>
-                <w:rFonts w:ascii="Arial" w:hAnsi="Arial" w:cs="Arial"/>
-                <w:noProof/>
-                <w:webHidden/>
-                <w:sz w:val="24"/>
-                <w:szCs w:val="24"/>
+              </w:rPr>
+              <w:instrText xml:space="preserve"> PAGEREF _Toc104505022 \h </w:instrText>
+            </w:r>
+            <w:r>
+              <w:rPr>
+                <w:rFonts w:ascii="Arial" w:hAnsi="Arial" w:cs="Arial"/>
+                <w:noProof/>
+                <w:webHidden/>
+              </w:rPr>
+            </w:r>
+            <w:r>
+              <w:rPr>
+                <w:rFonts w:ascii="Arial" w:hAnsi="Arial" w:cs="Arial"/>
+                <w:noProof/>
+                <w:webHidden/>
               </w:rPr>
               <w:fldChar w:fldCharType="separate"/>
             </w:r>
@@ -2779,8 +2257,6 @@
                 <w:rFonts w:ascii="Arial" w:hAnsi="Arial" w:cs="Arial"/>
                 <w:noProof/>
                 <w:webHidden/>
-                <w:sz w:val="24"/>
-                <w:szCs w:val="24"/>
               </w:rPr>
               <w:t>2</w:t>
             </w:r>
@@ -2789,8 +2265,6 @@
                 <w:rFonts w:ascii="Arial" w:hAnsi="Arial" w:cs="Arial"/>
                 <w:noProof/>
                 <w:webHidden/>
-                <w:sz w:val="24"/>
-                <w:szCs w:val="24"/>
               </w:rPr>
               <w:fldChar w:fldCharType="end"/>
             </w:r>
@@ -2799,15 +2273,15 @@
         <w:p>
           <w:pPr>
             <w:rPr>
-              <w:sz w:val="24"/>
-              <w:szCs w:val="24"/>
+              <w:rFonts w:ascii="Arial" w:hAnsi="Arial" w:cs="Arial"/>
             </w:rPr>
           </w:pPr>
           <w:r>
             <w:rPr>
               <w:rFonts w:ascii="Arial" w:hAnsi="Arial" w:cs="Arial"/>
-              <w:sz w:val="24"/>
-              <w:szCs w:val="24"/>
+              <w:b/>
+              <w:bCs/>
+              <w:noProof/>
             </w:rPr>
             <w:fldChar w:fldCharType="end"/>
           </w:r>
@@ -3004,7 +2478,7 @@
         </w:rPr>
       </w:pPr>
       <w:bookmarkStart w:id="0" w:name="_Toc98779965"/>
-      <w:bookmarkStart w:id="1" w:name="_Toc100653613"/>
+      <w:bookmarkStart w:id="1" w:name="_Toc104505008"/>
       <w:r>
         <w:rPr>
           <w:rFonts w:cs="Arial"/>
@@ -3030,7 +2504,7 @@
         </w:rPr>
       </w:pPr>
       <w:bookmarkStart w:id="2" w:name="_Toc98779966"/>
-      <w:bookmarkStart w:id="3" w:name="_Toc100653614"/>
+      <w:bookmarkStart w:id="3" w:name="_Toc104505009"/>
       <w:r>
         <w:rPr>
           <w:rFonts w:cs="Arial"/>
@@ -3094,7 +2568,7 @@
         </w:rPr>
       </w:pPr>
       <w:bookmarkStart w:id="4" w:name="_Toc98779967"/>
-      <w:bookmarkStart w:id="5" w:name="_Toc100653615"/>
+      <w:bookmarkStart w:id="5" w:name="_Toc104505010"/>
       <w:r>
         <w:rPr>
           <w:rFonts w:cs="Arial"/>
@@ -3140,7 +2614,7 @@
         </w:rPr>
       </w:pPr>
       <w:bookmarkStart w:id="6" w:name="_Toc98779968"/>
-      <w:bookmarkStart w:id="7" w:name="_Toc100653616"/>
+      <w:bookmarkStart w:id="7" w:name="_Toc104505011"/>
       <w:r>
         <w:rPr>
           <w:rFonts w:cs="Arial"/>
@@ -3215,7 +2689,7 @@
         </w:rPr>
       </w:pPr>
       <w:bookmarkStart w:id="8" w:name="_Toc98779969"/>
-      <w:bookmarkStart w:id="9" w:name="_Toc100653617"/>
+      <w:bookmarkStart w:id="9" w:name="_Toc104505012"/>
       <w:r>
         <w:rPr>
           <w:rFonts w:cs="Arial"/>
@@ -3311,7 +2785,7 @@
         </w:rPr>
       </w:pPr>
       <w:bookmarkStart w:id="10" w:name="_Toc98779970"/>
-      <w:bookmarkStart w:id="11" w:name="_Toc100653618"/>
+      <w:bookmarkStart w:id="11" w:name="_Toc104505013"/>
       <w:r>
         <w:rPr>
           <w:rFonts w:cs="Arial"/>
@@ -3345,7 +2819,7 @@
         </w:rPr>
       </w:pPr>
       <w:bookmarkStart w:id="12" w:name="_Toc98779971"/>
-      <w:bookmarkStart w:id="13" w:name="_Toc100653619"/>
+      <w:bookmarkStart w:id="13" w:name="_Toc104505014"/>
       <w:r>
         <w:rPr>
           <w:rFonts w:cs="Arial"/>
@@ -3418,7 +2892,7 @@
         </w:rPr>
       </w:pPr>
       <w:bookmarkStart w:id="14" w:name="_Toc98779972"/>
-      <w:bookmarkStart w:id="15" w:name="_Toc100653620"/>
+      <w:bookmarkStart w:id="15" w:name="_Toc104505015"/>
       <w:r>
         <w:rPr>
           <w:rFonts w:cs="Arial"/>
@@ -3444,7 +2918,7 @@
         </w:rPr>
       </w:pPr>
       <w:bookmarkStart w:id="16" w:name="_Toc98779973"/>
-      <w:bookmarkStart w:id="17" w:name="_Toc100653621"/>
+      <w:bookmarkStart w:id="17" w:name="_Toc104505016"/>
       <w:r>
         <w:rPr>
           <w:rFonts w:cs="Arial"/>
@@ -3513,16 +2987,7 @@
           <w:szCs w:val="24"/>
           <w:lang w:val="sr-Latn-RS"/>
         </w:rPr>
-        <w:t>.</w:t>
-      </w:r>
-      <w:r>
-        <w:rPr>
-          <w:rFonts w:ascii="Arial" w:hAnsi="Arial" w:cs="Arial"/>
-          <w:sz w:val="24"/>
-          <w:szCs w:val="24"/>
-          <w:lang w:val="sr-Latn-RS"/>
-        </w:rPr>
-        <w:t xml:space="preserve"> Važno je napomenuti da nije moguće dodati novu kategoriju zato što algoritam za formiranje dnevnog plana koristi već predefinisane kategorije.</w:t>
+        <w:t>. Takođe korisnik može dodati i novu kategoriju aktivnosti.</w:t>
       </w:r>
     </w:p>
     <w:p>
@@ -3533,7 +2998,7 @@
           <w:numId w:val="0"/>
         </w:numPr>
       </w:pPr>
-      <w:bookmarkStart w:id="18" w:name="_Toc100653622"/>
+      <w:bookmarkStart w:id="18" w:name="_Toc104505017"/>
       <w:r>
         <w:t xml:space="preserve">2.2.2 </w:t>
       </w:r>
@@ -3585,7 +3050,6 @@
           <w:lang w:val="sr-Latn-RS"/>
         </w:rPr>
       </w:pPr>
-      <w:bookmarkStart w:id="19" w:name="_Toc100653623"/>
       <w:r>
         <w:rPr>
           <w:rFonts w:cs="Arial"/>
@@ -3618,7 +3082,6 @@
         </w:rPr>
         <w:t>Otkazivanje akcije</w:t>
       </w:r>
-      <w:bookmarkEnd w:id="19"/>
     </w:p>
     <w:p>
       <w:pPr>
@@ -3656,7 +3119,7 @@
           <w:lang w:val="sr-Latn-RS"/>
         </w:rPr>
       </w:pPr>
-      <w:bookmarkStart w:id="20" w:name="_Toc100653624"/>
+      <w:bookmarkStart w:id="19" w:name="_Toc104505018"/>
       <w:r>
         <w:rPr>
           <w:rFonts w:cs="Arial"/>
@@ -3664,7 +3127,6 @@
           <w:szCs w:val="26"/>
           <w:lang w:val="sr-Latn-RS"/>
         </w:rPr>
-        <w:lastRenderedPageBreak/>
         <w:t>2.2.3</w:t>
       </w:r>
       <w:r>
@@ -3686,7 +3148,7 @@
         </w:rPr>
         <w:t>Korisnik je prebačen na stranicu za unos dodatnih informacija</w:t>
       </w:r>
-      <w:bookmarkEnd w:id="20"/>
+      <w:bookmarkEnd w:id="19"/>
     </w:p>
     <w:p>
       <w:pPr>
@@ -3729,11 +3191,12 @@
           <w:lang w:val="sr-Latn-RS"/>
         </w:rPr>
       </w:pPr>
-      <w:bookmarkStart w:id="21" w:name="_Toc100653625"/>
-      <w:r>
-        <w:rPr>
-          <w:lang w:val="sr-Latn-RS"/>
-        </w:rPr>
+      <w:bookmarkStart w:id="20" w:name="_Toc104505019"/>
+      <w:r>
+        <w:rPr>
+          <w:lang w:val="sr-Latn-RS"/>
+        </w:rPr>
+        <w:lastRenderedPageBreak/>
         <w:t xml:space="preserve">2.2.4. </w:t>
       </w:r>
       <w:r>
@@ -3742,7 +3205,7 @@
         </w:rPr>
         <w:t>Korisnik unosi sve obavezne informacije</w:t>
       </w:r>
-      <w:bookmarkEnd w:id="21"/>
+      <w:bookmarkEnd w:id="20"/>
     </w:p>
     <w:p>
       <w:pPr>
@@ -3841,7 +3304,6 @@
           <w:lang w:val="sr-Latn-RS"/>
         </w:rPr>
       </w:pPr>
-      <w:bookmarkStart w:id="22" w:name="_Toc100653626"/>
       <w:r>
         <w:rPr>
           <w:lang w:val="sr-Latn-RS"/>
@@ -3854,7 +3316,6 @@
         </w:rPr>
         <w:t>Korisnik ne unosi sve obavezne informacije</w:t>
       </w:r>
-      <w:bookmarkEnd w:id="22"/>
     </w:p>
     <w:p>
       <w:pPr>
@@ -3935,8 +3396,8 @@
           <w:lang w:val="sr-Latn-RS"/>
         </w:rPr>
       </w:pPr>
-      <w:bookmarkStart w:id="23" w:name="_Toc98779975"/>
-      <w:bookmarkStart w:id="24" w:name="_Toc100653627"/>
+      <w:bookmarkStart w:id="21" w:name="_Toc98779975"/>
+      <w:bookmarkStart w:id="22" w:name="_Toc104505020"/>
       <w:r>
         <w:rPr>
           <w:rFonts w:cs="Arial"/>
@@ -3946,8 +3407,8 @@
         </w:rPr>
         <w:t>Posebni zahtevi</w:t>
       </w:r>
-      <w:bookmarkEnd w:id="23"/>
-      <w:bookmarkEnd w:id="24"/>
+      <w:bookmarkEnd w:id="21"/>
+      <w:bookmarkEnd w:id="22"/>
     </w:p>
     <w:p>
       <w:pPr>
@@ -4018,8 +3479,8 @@
           <w:lang w:val="sr-Latn-RS"/>
         </w:rPr>
       </w:pPr>
-      <w:bookmarkStart w:id="25" w:name="_Toc98779976"/>
-      <w:bookmarkStart w:id="26" w:name="_Toc100653628"/>
+      <w:bookmarkStart w:id="23" w:name="_Toc98779976"/>
+      <w:bookmarkStart w:id="24" w:name="_Toc104505021"/>
       <w:r>
         <w:rPr>
           <w:rFonts w:cs="Arial"/>
@@ -4029,8 +3490,8 @@
         </w:rPr>
         <w:t>Preduslovi</w:t>
       </w:r>
-      <w:bookmarkEnd w:id="25"/>
-      <w:bookmarkEnd w:id="26"/>
+      <w:bookmarkEnd w:id="23"/>
+      <w:bookmarkEnd w:id="24"/>
     </w:p>
     <w:p>
       <w:pPr>
@@ -4073,8 +3534,8 @@
           <w:lang w:val="sr-Latn-RS"/>
         </w:rPr>
       </w:pPr>
-      <w:bookmarkStart w:id="27" w:name="_Toc98779977"/>
-      <w:bookmarkStart w:id="28" w:name="_Toc100653629"/>
+      <w:bookmarkStart w:id="25" w:name="_Toc98779977"/>
+      <w:bookmarkStart w:id="26" w:name="_Toc104505022"/>
       <w:r>
         <w:rPr>
           <w:rFonts w:cs="Arial"/>
@@ -4084,8 +3545,8 @@
         </w:rPr>
         <w:t>Posledice</w:t>
       </w:r>
-      <w:bookmarkEnd w:id="27"/>
-      <w:bookmarkEnd w:id="28"/>
+      <w:bookmarkEnd w:id="25"/>
+      <w:bookmarkEnd w:id="26"/>
     </w:p>
     <w:p>
       <w:pPr>
@@ -4121,7 +3582,7 @@
 </file>
 
 <file path=word/endnotes.xml><?xml version="1.0" encoding="utf-8"?>
-<w:endnotes xmlns:wpc="http://schemas.microsoft.com/office/word/2010/wordprocessingCanvas" xmlns:cx="http://schemas.microsoft.com/office/drawing/2014/chartex" xmlns:cx1="http://schemas.microsoft.com/office/drawing/2015/9/8/chartex" xmlns:cx2="http://schemas.microsoft.com/office/drawing/2015/10/21/chartex" xmlns:cx3="http://schemas.microsoft.com/office/drawing/2016/5/9/chartex" xmlns:cx4="http://schemas.microsoft.com/office/drawing/2016/5/10/chartex" xmlns:cx5="http://schemas.microsoft.com/office/drawing/2016/5/11/chartex" xmlns:cx6="http://schemas.microsoft.com/office/drawing/2016/5/12/chartex" xmlns:cx7="http://schemas.microsoft.com/office/drawing/2016/5/13/chartex" xmlns:cx8="http://schemas.microsoft.com/office/drawing/2016/5/14/chartex" xmlns:mc="http://schemas.openxmlformats.org/markup-compatibility/2006" xmlns:aink="http://schemas.microsoft.com/office/drawing/2016/ink" xmlns:am3d="http://schemas.microsoft.com/office/drawing/2017/model3d" xmlns:o="urn:schemas-microsoft-com:office:office" xmlns:r="http://schemas.openxmlformats.org/officeDocument/2006/relationships" xmlns:m="http://schemas.openxmlformats.org/officeDocument/2006/math" xmlns:v="urn:schemas-microsoft-com:vml" xmlns:wp14="http://schemas.microsoft.com/office/word/2010/wordprocessingDrawing" xmlns:wp="http://schemas.openxmlformats.org/drawingml/2006/wordprocessingDrawing" xmlns:w10="urn:schemas-microsoft-com:office:word" xmlns:w="http://schemas.openxmlformats.org/wordprocessingml/2006/main" xmlns:w14="http://schemas.microsoft.com/office/word/2010/wordml" xmlns:w15="http://schemas.microsoft.com/office/word/2012/wordml" xmlns:w16cex="http://schemas.microsoft.com/office/word/2018/wordml/cex" xmlns:w16cid="http://schemas.microsoft.com/office/word/2016/wordml/cid" xmlns:w16="http://schemas.microsoft.com/office/word/2018/wordml" xmlns:w16sdtdh="http://schemas.microsoft.com/office/word/2020/wordml/sdtdatahash" xmlns:w16se="http://schemas.microsoft.com/office/word/2015/wordml/symex" xmlns:wpg="http://schemas.microsoft.com/office/word/2010/wordprocessingGroup" xmlns:wpi="http://schemas.microsoft.com/office/word/2010/wordprocessingInk" xmlns:wne="http://schemas.microsoft.com/office/word/2006/wordml" xmlns:wps="http://schemas.microsoft.com/office/word/2010/wordprocessingShape" mc:Ignorable="w14 w15 w16se w16cid w16 w16cex w16sdtdh wp14">
+<w:endnotes xmlns:wpc="http://schemas.microsoft.com/office/word/2010/wordprocessingCanvas" xmlns:cx="http://schemas.microsoft.com/office/drawing/2014/chartex" xmlns:cx1="http://schemas.microsoft.com/office/drawing/2015/9/8/chartex" xmlns:cx2="http://schemas.microsoft.com/office/drawing/2015/10/21/chartex" xmlns:cx3="http://schemas.microsoft.com/office/drawing/2016/5/9/chartex" xmlns:cx4="http://schemas.microsoft.com/office/drawing/2016/5/10/chartex" xmlns:cx5="http://schemas.microsoft.com/office/drawing/2016/5/11/chartex" xmlns:cx6="http://schemas.microsoft.com/office/drawing/2016/5/12/chartex" xmlns:cx7="http://schemas.microsoft.com/office/drawing/2016/5/13/chartex" xmlns:cx8="http://schemas.microsoft.com/office/drawing/2016/5/14/chartex" xmlns:mc="http://schemas.openxmlformats.org/markup-compatibility/2006" xmlns:aink="http://schemas.microsoft.com/office/drawing/2016/ink" xmlns:am3d="http://schemas.microsoft.com/office/drawing/2017/model3d" xmlns:o="urn:schemas-microsoft-com:office:office" xmlns:oel="http://schemas.microsoft.com/office/2019/extlst" xmlns:r="http://schemas.openxmlformats.org/officeDocument/2006/relationships" xmlns:m="http://schemas.openxmlformats.org/officeDocument/2006/math" xmlns:v="urn:schemas-microsoft-com:vml" xmlns:wp14="http://schemas.microsoft.com/office/word/2010/wordprocessingDrawing" xmlns:wp="http://schemas.openxmlformats.org/drawingml/2006/wordprocessingDrawing" xmlns:w10="urn:schemas-microsoft-com:office:word" xmlns:w="http://schemas.openxmlformats.org/wordprocessingml/2006/main" xmlns:w14="http://schemas.microsoft.com/office/word/2010/wordml" xmlns:w15="http://schemas.microsoft.com/office/word/2012/wordml" xmlns:w16cex="http://schemas.microsoft.com/office/word/2018/wordml/cex" xmlns:w16cid="http://schemas.microsoft.com/office/word/2016/wordml/cid" xmlns:w16="http://schemas.microsoft.com/office/word/2018/wordml" xmlns:w16sdtdh="http://schemas.microsoft.com/office/word/2020/wordml/sdtdatahash" xmlns:w16se="http://schemas.microsoft.com/office/word/2015/wordml/symex" xmlns:wpg="http://schemas.microsoft.com/office/word/2010/wordprocessingGroup" xmlns:wpi="http://schemas.microsoft.com/office/word/2010/wordprocessingInk" xmlns:wne="http://schemas.microsoft.com/office/word/2006/wordml" xmlns:wps="http://schemas.microsoft.com/office/word/2010/wordprocessingShape" mc:Ignorable="w14 w15 w16se w16cid w16 w16cex w16sdtdh wp14">
   <w:endnote w:type="separator" w:id="-1">
     <w:p>
       <w:pPr>
@@ -4146,7 +3607,7 @@
 </file>
 
 <file path=word/footer1.xml><?xml version="1.0" encoding="utf-8"?>
-<w:ftr xmlns:wpc="http://schemas.microsoft.com/office/word/2010/wordprocessingCanvas" xmlns:cx="http://schemas.microsoft.com/office/drawing/2014/chartex" xmlns:cx1="http://schemas.microsoft.com/office/drawing/2015/9/8/chartex" xmlns:cx2="http://schemas.microsoft.com/office/drawing/2015/10/21/chartex" xmlns:cx3="http://schemas.microsoft.com/office/drawing/2016/5/9/chartex" xmlns:cx4="http://schemas.microsoft.com/office/drawing/2016/5/10/chartex" xmlns:cx5="http://schemas.microsoft.com/office/drawing/2016/5/11/chartex" xmlns:cx6="http://schemas.microsoft.com/office/drawing/2016/5/12/chartex" xmlns:cx7="http://schemas.microsoft.com/office/drawing/2016/5/13/chartex" xmlns:cx8="http://schemas.microsoft.com/office/drawing/2016/5/14/chartex" xmlns:mc="http://schemas.openxmlformats.org/markup-compatibility/2006" xmlns:aink="http://schemas.microsoft.com/office/drawing/2016/ink" xmlns:am3d="http://schemas.microsoft.com/office/drawing/2017/model3d" xmlns:o="urn:schemas-microsoft-com:office:office" xmlns:r="http://schemas.openxmlformats.org/officeDocument/2006/relationships" xmlns:m="http://schemas.openxmlformats.org/officeDocument/2006/math" xmlns:v="urn:schemas-microsoft-com:vml" xmlns:wp14="http://schemas.microsoft.com/office/word/2010/wordprocessingDrawing" xmlns:wp="http://schemas.openxmlformats.org/drawingml/2006/wordprocessingDrawing" xmlns:w10="urn:schemas-microsoft-com:office:word" xmlns:w="http://schemas.openxmlformats.org/wordprocessingml/2006/main" xmlns:w14="http://schemas.microsoft.com/office/word/2010/wordml" xmlns:w15="http://schemas.microsoft.com/office/word/2012/wordml" xmlns:w16cex="http://schemas.microsoft.com/office/word/2018/wordml/cex" xmlns:w16cid="http://schemas.microsoft.com/office/word/2016/wordml/cid" xmlns:w16="http://schemas.microsoft.com/office/word/2018/wordml" xmlns:w16sdtdh="http://schemas.microsoft.com/office/word/2020/wordml/sdtdatahash" xmlns:w16se="http://schemas.microsoft.com/office/word/2015/wordml/symex" xmlns:wpg="http://schemas.microsoft.com/office/word/2010/wordprocessingGroup" xmlns:wpi="http://schemas.microsoft.com/office/word/2010/wordprocessingInk" xmlns:wne="http://schemas.microsoft.com/office/word/2006/wordml" xmlns:wps="http://schemas.microsoft.com/office/word/2010/wordprocessingShape" mc:Ignorable="w14 w15 w16se w16cid w16 w16cex w16sdtdh wp14">
+<w:ftr xmlns:wpc="http://schemas.microsoft.com/office/word/2010/wordprocessingCanvas" xmlns:cx="http://schemas.microsoft.com/office/drawing/2014/chartex" xmlns:cx1="http://schemas.microsoft.com/office/drawing/2015/9/8/chartex" xmlns:cx2="http://schemas.microsoft.com/office/drawing/2015/10/21/chartex" xmlns:cx3="http://schemas.microsoft.com/office/drawing/2016/5/9/chartex" xmlns:cx4="http://schemas.microsoft.com/office/drawing/2016/5/10/chartex" xmlns:cx5="http://schemas.microsoft.com/office/drawing/2016/5/11/chartex" xmlns:cx6="http://schemas.microsoft.com/office/drawing/2016/5/12/chartex" xmlns:cx7="http://schemas.microsoft.com/office/drawing/2016/5/13/chartex" xmlns:cx8="http://schemas.microsoft.com/office/drawing/2016/5/14/chartex" xmlns:mc="http://schemas.openxmlformats.org/markup-compatibility/2006" xmlns:aink="http://schemas.microsoft.com/office/drawing/2016/ink" xmlns:am3d="http://schemas.microsoft.com/office/drawing/2017/model3d" xmlns:o="urn:schemas-microsoft-com:office:office" xmlns:oel="http://schemas.microsoft.com/office/2019/extlst" xmlns:r="http://schemas.openxmlformats.org/officeDocument/2006/relationships" xmlns:m="http://schemas.openxmlformats.org/officeDocument/2006/math" xmlns:v="urn:schemas-microsoft-com:vml" xmlns:wp14="http://schemas.microsoft.com/office/word/2010/wordprocessingDrawing" xmlns:wp="http://schemas.openxmlformats.org/drawingml/2006/wordprocessingDrawing" xmlns:w10="urn:schemas-microsoft-com:office:word" xmlns:w="http://schemas.openxmlformats.org/wordprocessingml/2006/main" xmlns:w14="http://schemas.microsoft.com/office/word/2010/wordml" xmlns:w15="http://schemas.microsoft.com/office/word/2012/wordml" xmlns:w16cex="http://schemas.microsoft.com/office/word/2018/wordml/cex" xmlns:w16cid="http://schemas.microsoft.com/office/word/2016/wordml/cid" xmlns:w16="http://schemas.microsoft.com/office/word/2018/wordml" xmlns:w16sdtdh="http://schemas.microsoft.com/office/word/2020/wordml/sdtdatahash" xmlns:w16se="http://schemas.microsoft.com/office/word/2015/wordml/symex" xmlns:wpg="http://schemas.microsoft.com/office/word/2010/wordprocessingGroup" xmlns:wpi="http://schemas.microsoft.com/office/word/2010/wordprocessingInk" xmlns:wne="http://schemas.microsoft.com/office/word/2006/wordml" xmlns:wps="http://schemas.microsoft.com/office/word/2010/wordprocessingShape" mc:Ignorable="w14 w15 w16se w16cid w16 w16cex w16sdtdh wp14">
   <w:p>
     <w:pPr>
       <w:pStyle w:val="Footer"/>
@@ -4168,7 +3629,7 @@
 </file>
 
 <file path=word/footer2.xml><?xml version="1.0" encoding="utf-8"?>
-<w:ftr xmlns:wpc="http://schemas.microsoft.com/office/word/2010/wordprocessingCanvas" xmlns:cx="http://schemas.microsoft.com/office/drawing/2014/chartex" xmlns:cx1="http://schemas.microsoft.com/office/drawing/2015/9/8/chartex" xmlns:cx2="http://schemas.microsoft.com/office/drawing/2015/10/21/chartex" xmlns:cx3="http://schemas.microsoft.com/office/drawing/2016/5/9/chartex" xmlns:cx4="http://schemas.microsoft.com/office/drawing/2016/5/10/chartex" xmlns:cx5="http://schemas.microsoft.com/office/drawing/2016/5/11/chartex" xmlns:cx6="http://schemas.microsoft.com/office/drawing/2016/5/12/chartex" xmlns:cx7="http://schemas.microsoft.com/office/drawing/2016/5/13/chartex" xmlns:cx8="http://schemas.microsoft.com/office/drawing/2016/5/14/chartex" xmlns:mc="http://schemas.openxmlformats.org/markup-compatibility/2006" xmlns:aink="http://schemas.microsoft.com/office/drawing/2016/ink" xmlns:am3d="http://schemas.microsoft.com/office/drawing/2017/model3d" xmlns:o="urn:schemas-microsoft-com:office:office" xmlns:r="http://schemas.openxmlformats.org/officeDocument/2006/relationships" xmlns:m="http://schemas.openxmlformats.org/officeDocument/2006/math" xmlns:v="urn:schemas-microsoft-com:vml" xmlns:wp14="http://schemas.microsoft.com/office/word/2010/wordprocessingDrawing" xmlns:wp="http://schemas.openxmlformats.org/drawingml/2006/wordprocessingDrawing" xmlns:w10="urn:schemas-microsoft-com:office:word" xmlns:w="http://schemas.openxmlformats.org/wordprocessingml/2006/main" xmlns:w14="http://schemas.microsoft.com/office/word/2010/wordml" xmlns:w15="http://schemas.microsoft.com/office/word/2012/wordml" xmlns:w16cex="http://schemas.microsoft.com/office/word/2018/wordml/cex" xmlns:w16cid="http://schemas.microsoft.com/office/word/2016/wordml/cid" xmlns:w16="http://schemas.microsoft.com/office/word/2018/wordml" xmlns:w16sdtdh="http://schemas.microsoft.com/office/word/2020/wordml/sdtdatahash" xmlns:w16se="http://schemas.microsoft.com/office/word/2015/wordml/symex" xmlns:wpg="http://schemas.microsoft.com/office/word/2010/wordprocessingGroup" xmlns:wpi="http://schemas.microsoft.com/office/word/2010/wordprocessingInk" xmlns:wne="http://schemas.microsoft.com/office/word/2006/wordml" xmlns:wps="http://schemas.microsoft.com/office/word/2010/wordprocessingShape" mc:Ignorable="w14 w15 w16se w16cid w16 w16cex w16sdtdh wp14">
+<w:ftr xmlns:wpc="http://schemas.microsoft.com/office/word/2010/wordprocessingCanvas" xmlns:cx="http://schemas.microsoft.com/office/drawing/2014/chartex" xmlns:cx1="http://schemas.microsoft.com/office/drawing/2015/9/8/chartex" xmlns:cx2="http://schemas.microsoft.com/office/drawing/2015/10/21/chartex" xmlns:cx3="http://schemas.microsoft.com/office/drawing/2016/5/9/chartex" xmlns:cx4="http://schemas.microsoft.com/office/drawing/2016/5/10/chartex" xmlns:cx5="http://schemas.microsoft.com/office/drawing/2016/5/11/chartex" xmlns:cx6="http://schemas.microsoft.com/office/drawing/2016/5/12/chartex" xmlns:cx7="http://schemas.microsoft.com/office/drawing/2016/5/13/chartex" xmlns:cx8="http://schemas.microsoft.com/office/drawing/2016/5/14/chartex" xmlns:mc="http://schemas.openxmlformats.org/markup-compatibility/2006" xmlns:aink="http://schemas.microsoft.com/office/drawing/2016/ink" xmlns:am3d="http://schemas.microsoft.com/office/drawing/2017/model3d" xmlns:o="urn:schemas-microsoft-com:office:office" xmlns:oel="http://schemas.microsoft.com/office/2019/extlst" xmlns:r="http://schemas.openxmlformats.org/officeDocument/2006/relationships" xmlns:m="http://schemas.openxmlformats.org/officeDocument/2006/math" xmlns:v="urn:schemas-microsoft-com:vml" xmlns:wp14="http://schemas.microsoft.com/office/word/2010/wordprocessingDrawing" xmlns:wp="http://schemas.openxmlformats.org/drawingml/2006/wordprocessingDrawing" xmlns:w10="urn:schemas-microsoft-com:office:word" xmlns:w="http://schemas.openxmlformats.org/wordprocessingml/2006/main" xmlns:w14="http://schemas.microsoft.com/office/word/2010/wordml" xmlns:w15="http://schemas.microsoft.com/office/word/2012/wordml" xmlns:w16cex="http://schemas.microsoft.com/office/word/2018/wordml/cex" xmlns:w16cid="http://schemas.microsoft.com/office/word/2016/wordml/cid" xmlns:w16="http://schemas.microsoft.com/office/word/2018/wordml" xmlns:w16sdtdh="http://schemas.microsoft.com/office/word/2020/wordml/sdtdatahash" xmlns:w16se="http://schemas.microsoft.com/office/word/2015/wordml/symex" xmlns:wpg="http://schemas.microsoft.com/office/word/2010/wordprocessingGroup" xmlns:wpi="http://schemas.microsoft.com/office/word/2010/wordprocessingInk" xmlns:wne="http://schemas.microsoft.com/office/word/2006/wordml" xmlns:wps="http://schemas.microsoft.com/office/word/2010/wordprocessingShape" mc:Ignorable="w14 w15 w16se w16cid w16 w16cex w16sdtdh wp14">
   <w:sdt>
     <w:sdtPr>
       <w:id w:val="-1110053355"/>
@@ -4257,7 +3718,7 @@
 </file>
 
 <file path=word/footnotes.xml><?xml version="1.0" encoding="utf-8"?>
-<w:footnotes xmlns:wpc="http://schemas.microsoft.com/office/word/2010/wordprocessingCanvas" xmlns:cx="http://schemas.microsoft.com/office/drawing/2014/chartex" xmlns:cx1="http://schemas.microsoft.com/office/drawing/2015/9/8/chartex" xmlns:cx2="http://schemas.microsoft.com/office/drawing/2015/10/21/chartex" xmlns:cx3="http://schemas.microsoft.com/office/drawing/2016/5/9/chartex" xmlns:cx4="http://schemas.microsoft.com/office/drawing/2016/5/10/chartex" xmlns:cx5="http://schemas.microsoft.com/office/drawing/2016/5/11/chartex" xmlns:cx6="http://schemas.microsoft.com/office/drawing/2016/5/12/chartex" xmlns:cx7="http://schemas.microsoft.com/office/drawing/2016/5/13/chartex" xmlns:cx8="http://schemas.microsoft.com/office/drawing/2016/5/14/chartex" xmlns:mc="http://schemas.openxmlformats.org/markup-compatibility/2006" xmlns:aink="http://schemas.microsoft.com/office/drawing/2016/ink" xmlns:am3d="http://schemas.microsoft.com/office/drawing/2017/model3d" xmlns:o="urn:schemas-microsoft-com:office:office" xmlns:r="http://schemas.openxmlformats.org/officeDocument/2006/relationships" xmlns:m="http://schemas.openxmlformats.org/officeDocument/2006/math" xmlns:v="urn:schemas-microsoft-com:vml" xmlns:wp14="http://schemas.microsoft.com/office/word/2010/wordprocessingDrawing" xmlns:wp="http://schemas.openxmlformats.org/drawingml/2006/wordprocessingDrawing" xmlns:w10="urn:schemas-microsoft-com:office:word" xmlns:w="http://schemas.openxmlformats.org/wordprocessingml/2006/main" xmlns:w14="http://schemas.microsoft.com/office/word/2010/wordml" xmlns:w15="http://schemas.microsoft.com/office/word/2012/wordml" xmlns:w16cex="http://schemas.microsoft.com/office/word/2018/wordml/cex" xmlns:w16cid="http://schemas.microsoft.com/office/word/2016/wordml/cid" xmlns:w16="http://schemas.microsoft.com/office/word/2018/wordml" xmlns:w16sdtdh="http://schemas.microsoft.com/office/word/2020/wordml/sdtdatahash" xmlns:w16se="http://schemas.microsoft.com/office/word/2015/wordml/symex" xmlns:wpg="http://schemas.microsoft.com/office/word/2010/wordprocessingGroup" xmlns:wpi="http://schemas.microsoft.com/office/word/2010/wordprocessingInk" xmlns:wne="http://schemas.microsoft.com/office/word/2006/wordml" xmlns:wps="http://schemas.microsoft.com/office/word/2010/wordprocessingShape" mc:Ignorable="w14 w15 w16se w16cid w16 w16cex w16sdtdh wp14">
+<w:footnotes xmlns:wpc="http://schemas.microsoft.com/office/word/2010/wordprocessingCanvas" xmlns:cx="http://schemas.microsoft.com/office/drawing/2014/chartex" xmlns:cx1="http://schemas.microsoft.com/office/drawing/2015/9/8/chartex" xmlns:cx2="http://schemas.microsoft.com/office/drawing/2015/10/21/chartex" xmlns:cx3="http://schemas.microsoft.com/office/drawing/2016/5/9/chartex" xmlns:cx4="http://schemas.microsoft.com/office/drawing/2016/5/10/chartex" xmlns:cx5="http://schemas.microsoft.com/office/drawing/2016/5/11/chartex" xmlns:cx6="http://schemas.microsoft.com/office/drawing/2016/5/12/chartex" xmlns:cx7="http://schemas.microsoft.com/office/drawing/2016/5/13/chartex" xmlns:cx8="http://schemas.microsoft.com/office/drawing/2016/5/14/chartex" xmlns:mc="http://schemas.openxmlformats.org/markup-compatibility/2006" xmlns:aink="http://schemas.microsoft.com/office/drawing/2016/ink" xmlns:am3d="http://schemas.microsoft.com/office/drawing/2017/model3d" xmlns:o="urn:schemas-microsoft-com:office:office" xmlns:oel="http://schemas.microsoft.com/office/2019/extlst" xmlns:r="http://schemas.openxmlformats.org/officeDocument/2006/relationships" xmlns:m="http://schemas.openxmlformats.org/officeDocument/2006/math" xmlns:v="urn:schemas-microsoft-com:vml" xmlns:wp14="http://schemas.microsoft.com/office/word/2010/wordprocessingDrawing" xmlns:wp="http://schemas.openxmlformats.org/drawingml/2006/wordprocessingDrawing" xmlns:w10="urn:schemas-microsoft-com:office:word" xmlns:w="http://schemas.openxmlformats.org/wordprocessingml/2006/main" xmlns:w14="http://schemas.microsoft.com/office/word/2010/wordml" xmlns:w15="http://schemas.microsoft.com/office/word/2012/wordml" xmlns:w16cex="http://schemas.microsoft.com/office/word/2018/wordml/cex" xmlns:w16cid="http://schemas.microsoft.com/office/word/2016/wordml/cid" xmlns:w16="http://schemas.microsoft.com/office/word/2018/wordml" xmlns:w16sdtdh="http://schemas.microsoft.com/office/word/2020/wordml/sdtdatahash" xmlns:w16se="http://schemas.microsoft.com/office/word/2015/wordml/symex" xmlns:wpg="http://schemas.microsoft.com/office/word/2010/wordprocessingGroup" xmlns:wpi="http://schemas.microsoft.com/office/word/2010/wordprocessingInk" xmlns:wne="http://schemas.microsoft.com/office/word/2006/wordml" xmlns:wps="http://schemas.microsoft.com/office/word/2010/wordprocessingShape" mc:Ignorable="w14 w15 w16se w16cid w16 w16cex w16sdtdh wp14">
   <w:footnote w:type="separator" w:id="-1">
     <w:p>
       <w:pPr>
@@ -4282,7 +3743,7 @@
 </file>
 
 <file path=word/header1.xml><?xml version="1.0" encoding="utf-8"?>
-<w:hdr xmlns:wpc="http://schemas.microsoft.com/office/word/2010/wordprocessingCanvas" xmlns:cx="http://schemas.microsoft.com/office/drawing/2014/chartex" xmlns:cx1="http://schemas.microsoft.com/office/drawing/2015/9/8/chartex" xmlns:cx2="http://schemas.microsoft.com/office/drawing/2015/10/21/chartex" xmlns:cx3="http://schemas.microsoft.com/office/drawing/2016/5/9/chartex" xmlns:cx4="http://schemas.microsoft.com/office/drawing/2016/5/10/chartex" xmlns:cx5="http://schemas.microsoft.com/office/drawing/2016/5/11/chartex" xmlns:cx6="http://schemas.microsoft.com/office/drawing/2016/5/12/chartex" xmlns:cx7="http://schemas.microsoft.com/office/drawing/2016/5/13/chartex" xmlns:cx8="http://schemas.microsoft.com/office/drawing/2016/5/14/chartex" xmlns:mc="http://schemas.openxmlformats.org/markup-compatibility/2006" xmlns:aink="http://schemas.microsoft.com/office/drawing/2016/ink" xmlns:am3d="http://schemas.microsoft.com/office/drawing/2017/model3d" xmlns:o="urn:schemas-microsoft-com:office:office" xmlns:r="http://schemas.openxmlformats.org/officeDocument/2006/relationships" xmlns:m="http://schemas.openxmlformats.org/officeDocument/2006/math" xmlns:v="urn:schemas-microsoft-com:vml" xmlns:wp14="http://schemas.microsoft.com/office/word/2010/wordprocessingDrawing" xmlns:wp="http://schemas.openxmlformats.org/drawingml/2006/wordprocessingDrawing" xmlns:w10="urn:schemas-microsoft-com:office:word" xmlns:w="http://schemas.openxmlformats.org/wordprocessingml/2006/main" xmlns:w14="http://schemas.microsoft.com/office/word/2010/wordml" xmlns:w15="http://schemas.microsoft.com/office/word/2012/wordml" xmlns:w16cex="http://schemas.microsoft.com/office/word/2018/wordml/cex" xmlns:w16cid="http://schemas.microsoft.com/office/word/2016/wordml/cid" xmlns:w16="http://schemas.microsoft.com/office/word/2018/wordml" xmlns:w16sdtdh="http://schemas.microsoft.com/office/word/2020/wordml/sdtdatahash" xmlns:w16se="http://schemas.microsoft.com/office/word/2015/wordml/symex" xmlns:wpg="http://schemas.microsoft.com/office/word/2010/wordprocessingGroup" xmlns:wpi="http://schemas.microsoft.com/office/word/2010/wordprocessingInk" xmlns:wne="http://schemas.microsoft.com/office/word/2006/wordml" xmlns:wps="http://schemas.microsoft.com/office/word/2010/wordprocessingShape" mc:Ignorable="w14 w15 w16se w16cid w16 w16cex w16sdtdh wp14">
+<w:hdr xmlns:wpc="http://schemas.microsoft.com/office/word/2010/wordprocessingCanvas" xmlns:cx="http://schemas.microsoft.com/office/drawing/2014/chartex" xmlns:cx1="http://schemas.microsoft.com/office/drawing/2015/9/8/chartex" xmlns:cx2="http://schemas.microsoft.com/office/drawing/2015/10/21/chartex" xmlns:cx3="http://schemas.microsoft.com/office/drawing/2016/5/9/chartex" xmlns:cx4="http://schemas.microsoft.com/office/drawing/2016/5/10/chartex" xmlns:cx5="http://schemas.microsoft.com/office/drawing/2016/5/11/chartex" xmlns:cx6="http://schemas.microsoft.com/office/drawing/2016/5/12/chartex" xmlns:cx7="http://schemas.microsoft.com/office/drawing/2016/5/13/chartex" xmlns:cx8="http://schemas.microsoft.com/office/drawing/2016/5/14/chartex" xmlns:mc="http://schemas.openxmlformats.org/markup-compatibility/2006" xmlns:aink="http://schemas.microsoft.com/office/drawing/2016/ink" xmlns:am3d="http://schemas.microsoft.com/office/drawing/2017/model3d" xmlns:o="urn:schemas-microsoft-com:office:office" xmlns:oel="http://schemas.microsoft.com/office/2019/extlst" xmlns:r="http://schemas.openxmlformats.org/officeDocument/2006/relationships" xmlns:m="http://schemas.openxmlformats.org/officeDocument/2006/math" xmlns:v="urn:schemas-microsoft-com:vml" xmlns:wp14="http://schemas.microsoft.com/office/word/2010/wordprocessingDrawing" xmlns:wp="http://schemas.openxmlformats.org/drawingml/2006/wordprocessingDrawing" xmlns:w10="urn:schemas-microsoft-com:office:word" xmlns:w="http://schemas.openxmlformats.org/wordprocessingml/2006/main" xmlns:w14="http://schemas.microsoft.com/office/word/2010/wordml" xmlns:w15="http://schemas.microsoft.com/office/word/2012/wordml" xmlns:w16cex="http://schemas.microsoft.com/office/word/2018/wordml/cex" xmlns:w16cid="http://schemas.microsoft.com/office/word/2016/wordml/cid" xmlns:w16="http://schemas.microsoft.com/office/word/2018/wordml" xmlns:w16sdtdh="http://schemas.microsoft.com/office/word/2020/wordml/sdtdatahash" xmlns:w16se="http://schemas.microsoft.com/office/word/2015/wordml/symex" xmlns:wpg="http://schemas.microsoft.com/office/word/2010/wordprocessingGroup" xmlns:wpi="http://schemas.microsoft.com/office/word/2010/wordprocessingInk" xmlns:wne="http://schemas.microsoft.com/office/word/2006/wordml" xmlns:wps="http://schemas.microsoft.com/office/word/2010/wordprocessingShape" mc:Ignorable="w14 w15 w16se w16cid w16 w16cex w16sdtdh wp14">
   <w:p>
     <w:pPr>
       <w:pStyle w:val="Header"/>
@@ -4306,7 +3767,7 @@
 </file>
 
 <file path=word/numbering.xml><?xml version="1.0" encoding="utf-8"?>
-<w:numbering xmlns:wpc="http://schemas.microsoft.com/office/word/2010/wordprocessingCanvas" xmlns:cx="http://schemas.microsoft.com/office/drawing/2014/chartex" xmlns:cx1="http://schemas.microsoft.com/office/drawing/2015/9/8/chartex" xmlns:cx2="http://schemas.microsoft.com/office/drawing/2015/10/21/chartex" xmlns:cx3="http://schemas.microsoft.com/office/drawing/2016/5/9/chartex" xmlns:cx4="http://schemas.microsoft.com/office/drawing/2016/5/10/chartex" xmlns:cx5="http://schemas.microsoft.com/office/drawing/2016/5/11/chartex" xmlns:cx6="http://schemas.microsoft.com/office/drawing/2016/5/12/chartex" xmlns:cx7="http://schemas.microsoft.com/office/drawing/2016/5/13/chartex" xmlns:cx8="http://schemas.microsoft.com/office/drawing/2016/5/14/chartex" xmlns:mc="http://schemas.openxmlformats.org/markup-compatibility/2006" xmlns:aink="http://schemas.microsoft.com/office/drawing/2016/ink" xmlns:am3d="http://schemas.microsoft.com/office/drawing/2017/model3d" xmlns:o="urn:schemas-microsoft-com:office:office" xmlns:r="http://schemas.openxmlformats.org/officeDocument/2006/relationships" xmlns:m="http://schemas.openxmlformats.org/officeDocument/2006/math" xmlns:v="urn:schemas-microsoft-com:vml" xmlns:wp14="http://schemas.microsoft.com/office/word/2010/wordprocessingDrawing" xmlns:wp="http://schemas.openxmlformats.org/drawingml/2006/wordprocessingDrawing" xmlns:w10="urn:schemas-microsoft-com:office:word" xmlns:w="http://schemas.openxmlformats.org/wordprocessingml/2006/main" xmlns:w14="http://schemas.microsoft.com/office/word/2010/wordml" xmlns:w15="http://schemas.microsoft.com/office/word/2012/wordml" xmlns:w16cex="http://schemas.microsoft.com/office/word/2018/wordml/cex" xmlns:w16cid="http://schemas.microsoft.com/office/word/2016/wordml/cid" xmlns:w16="http://schemas.microsoft.com/office/word/2018/wordml" xmlns:w16sdtdh="http://schemas.microsoft.com/office/word/2020/wordml/sdtdatahash" xmlns:w16se="http://schemas.microsoft.com/office/word/2015/wordml/symex" xmlns:wpg="http://schemas.microsoft.com/office/word/2010/wordprocessingGroup" xmlns:wpi="http://schemas.microsoft.com/office/word/2010/wordprocessingInk" xmlns:wne="http://schemas.microsoft.com/office/word/2006/wordml" xmlns:wps="http://schemas.microsoft.com/office/word/2010/wordprocessingShape" mc:Ignorable="w14 w15 w16se w16cid w16 w16cex w16sdtdh wp14">
+<w:numbering xmlns:wpc="http://schemas.microsoft.com/office/word/2010/wordprocessingCanvas" xmlns:cx="http://schemas.microsoft.com/office/drawing/2014/chartex" xmlns:cx1="http://schemas.microsoft.com/office/drawing/2015/9/8/chartex" xmlns:cx2="http://schemas.microsoft.com/office/drawing/2015/10/21/chartex" xmlns:cx3="http://schemas.microsoft.com/office/drawing/2016/5/9/chartex" xmlns:cx4="http://schemas.microsoft.com/office/drawing/2016/5/10/chartex" xmlns:cx5="http://schemas.microsoft.com/office/drawing/2016/5/11/chartex" xmlns:cx6="http://schemas.microsoft.com/office/drawing/2016/5/12/chartex" xmlns:cx7="http://schemas.microsoft.com/office/drawing/2016/5/13/chartex" xmlns:cx8="http://schemas.microsoft.com/office/drawing/2016/5/14/chartex" xmlns:mc="http://schemas.openxmlformats.org/markup-compatibility/2006" xmlns:aink="http://schemas.microsoft.com/office/drawing/2016/ink" xmlns:am3d="http://schemas.microsoft.com/office/drawing/2017/model3d" xmlns:o="urn:schemas-microsoft-com:office:office" xmlns:oel="http://schemas.microsoft.com/office/2019/extlst" xmlns:r="http://schemas.openxmlformats.org/officeDocument/2006/relationships" xmlns:m="http://schemas.openxmlformats.org/officeDocument/2006/math" xmlns:v="urn:schemas-microsoft-com:vml" xmlns:wp14="http://schemas.microsoft.com/office/word/2010/wordprocessingDrawing" xmlns:wp="http://schemas.openxmlformats.org/drawingml/2006/wordprocessingDrawing" xmlns:w10="urn:schemas-microsoft-com:office:word" xmlns:w="http://schemas.openxmlformats.org/wordprocessingml/2006/main" xmlns:w14="http://schemas.microsoft.com/office/word/2010/wordml" xmlns:w15="http://schemas.microsoft.com/office/word/2012/wordml" xmlns:w16cex="http://schemas.microsoft.com/office/word/2018/wordml/cex" xmlns:w16cid="http://schemas.microsoft.com/office/word/2016/wordml/cid" xmlns:w16="http://schemas.microsoft.com/office/word/2018/wordml" xmlns:w16sdtdh="http://schemas.microsoft.com/office/word/2020/wordml/sdtdatahash" xmlns:w16se="http://schemas.microsoft.com/office/word/2015/wordml/symex" xmlns:wpg="http://schemas.microsoft.com/office/word/2010/wordprocessingGroup" xmlns:wpi="http://schemas.microsoft.com/office/word/2010/wordprocessingInk" xmlns:wne="http://schemas.microsoft.com/office/word/2006/wordml" xmlns:wps="http://schemas.microsoft.com/office/word/2010/wordprocessingShape" mc:Ignorable="w14 w15 w16se w16cid w16 w16cex w16sdtdh wp14">
   <w:abstractNum w:abstractNumId="0" w15:restartNumberingAfterBreak="0">
     <w:nsid w:val="45F92ECD"/>
     <w:multiLevelType w:val="hybridMultilevel"/>

</xml_diff>